<commit_message>
update diplom. Added 2part
</commit_message>
<xml_diff>
--- a/Отчет НИР/Журнал практики преддипломная бакалавры.docx
+++ b/Отчет НИР/Журнал практики преддипломная бакалавры.docx
@@ -172,6 +172,8 @@
       <w:r>
         <w:t>_</w:t>
       </w:r>
+      <w:bookmarkStart w:id="0" w:name="_GoBack"/>
+      <w:bookmarkEnd w:id="0"/>
       <w:r>
         <w:t>_</w:t>
       </w:r>
@@ -593,7 +595,7 @@
           <w:szCs w:val="26"/>
           <w:u w:val="single"/>
         </w:rPr>
-        <w:t>Фомичев Владимир Александрович</w:t>
+        <w:t>Нагибин Сергей Яковлевич</w:t>
       </w:r>
       <w:r>
         <w:rPr>
@@ -908,79 +910,279 @@
     </w:p>
     <w:p>
       <w:pPr>
+        <w:spacing w:after="200" w:line="276" w:lineRule="auto"/>
+        <w:rPr>
+          <w:sz w:val="26"/>
+          <w:szCs w:val="26"/>
+        </w:rPr>
+      </w:pPr>
+      <w:r>
+        <w:rPr>
+          <w:sz w:val="26"/>
+          <w:szCs w:val="26"/>
+        </w:rPr>
+        <w:br w:type="page"/>
+      </w:r>
+    </w:p>
+    <w:p>
+      <w:pPr>
+        <w:pStyle w:val="a8"/>
+        <w:numPr>
+          <w:ilvl w:val="0"/>
+          <w:numId w:val="23"/>
+        </w:numPr>
+        <w:jc w:val="center"/>
+        <w:rPr>
+          <w:b/>
+          <w:sz w:val="26"/>
+          <w:szCs w:val="26"/>
+        </w:rPr>
+      </w:pPr>
+      <w:r>
+        <w:rPr>
+          <w:b/>
+          <w:sz w:val="26"/>
+          <w:szCs w:val="26"/>
+        </w:rPr>
+        <w:lastRenderedPageBreak/>
+        <w:t>МЕСТО И СРОКИ ПРОВЕДЕНИЯ ПРАКТИКИ</w:t>
+      </w:r>
+    </w:p>
+    <w:p>
+      <w:pPr>
+        <w:spacing w:line="360" w:lineRule="auto"/>
+        <w:ind w:left="142"/>
+        <w:rPr>
+          <w:i/>
+          <w:sz w:val="26"/>
+          <w:szCs w:val="26"/>
+        </w:rPr>
+      </w:pPr>
+    </w:p>
+    <w:p>
+      <w:pPr>
+        <w:spacing w:line="360" w:lineRule="auto"/>
+        <w:ind w:left="142"/>
+        <w:rPr>
+          <w:i/>
+          <w:sz w:val="26"/>
+          <w:szCs w:val="26"/>
+        </w:rPr>
+      </w:pPr>
+      <w:r>
+        <w:rPr>
+          <w:i/>
+          <w:sz w:val="26"/>
+          <w:szCs w:val="26"/>
+        </w:rPr>
+        <w:t>Сроки проведения практики:</w:t>
+      </w:r>
+    </w:p>
+    <w:p>
+      <w:pPr>
+        <w:spacing w:line="360" w:lineRule="auto"/>
+        <w:ind w:left="142"/>
+        <w:rPr>
+          <w:i/>
+          <w:sz w:val="26"/>
+          <w:szCs w:val="26"/>
+        </w:rPr>
+      </w:pPr>
+      <w:r>
+        <w:rPr>
+          <w:i/>
+          <w:sz w:val="26"/>
+          <w:szCs w:val="26"/>
+        </w:rPr>
+        <w:t>-</w:t>
+      </w:r>
+      <w:r>
+        <w:rPr>
+          <w:i/>
+          <w:sz w:val="26"/>
+          <w:szCs w:val="26"/>
+        </w:rPr>
+        <w:t>дата начала практики</w:t>
+      </w:r>
+      <w:r>
+        <w:rPr>
+          <w:i/>
+          <w:sz w:val="26"/>
+          <w:szCs w:val="26"/>
+        </w:rPr>
+        <w:t>_____</w:t>
+      </w:r>
+      <w:r>
+        <w:rPr>
+          <w:i/>
+          <w:sz w:val="26"/>
+          <w:szCs w:val="26"/>
+          <w:u w:val="single"/>
+        </w:rPr>
+        <w:t>0</w:t>
+      </w:r>
+      <w:r>
+        <w:rPr>
+          <w:i/>
+          <w:sz w:val="26"/>
+          <w:szCs w:val="26"/>
+          <w:u w:val="single"/>
+        </w:rPr>
+        <w:t xml:space="preserve">9 </w:t>
+      </w:r>
+      <w:r>
+        <w:rPr>
+          <w:i/>
+          <w:sz w:val="26"/>
+          <w:szCs w:val="26"/>
+          <w:u w:val="single"/>
+        </w:rPr>
+        <w:t>февраля</w:t>
+      </w:r>
+      <w:r>
+        <w:rPr>
+          <w:i/>
+          <w:sz w:val="26"/>
+          <w:szCs w:val="26"/>
+          <w:u w:val="single"/>
+        </w:rPr>
+        <w:t xml:space="preserve"> 20</w:t>
+      </w:r>
+      <w:r>
+        <w:rPr>
+          <w:i/>
+          <w:sz w:val="26"/>
+          <w:szCs w:val="26"/>
+          <w:u w:val="single"/>
+        </w:rPr>
+        <w:t>2</w:t>
+      </w:r>
+      <w:r>
+        <w:rPr>
+          <w:i/>
+          <w:sz w:val="26"/>
+          <w:szCs w:val="26"/>
+          <w:u w:val="single"/>
+        </w:rPr>
+        <w:t>2</w:t>
+      </w:r>
+      <w:r>
+        <w:rPr>
+          <w:i/>
+          <w:sz w:val="26"/>
+          <w:szCs w:val="26"/>
+          <w:u w:val="single"/>
+        </w:rPr>
+        <w:t xml:space="preserve"> г.</w:t>
+      </w:r>
+      <w:r>
+        <w:rPr>
+          <w:i/>
+          <w:sz w:val="26"/>
+          <w:szCs w:val="26"/>
+        </w:rPr>
+        <w:t>____________________</w:t>
+      </w:r>
+      <w:r>
+        <w:rPr>
+          <w:i/>
+          <w:sz w:val="26"/>
+          <w:szCs w:val="26"/>
+        </w:rPr>
+        <w:t>_____</w:t>
+      </w:r>
+    </w:p>
+    <w:p>
+      <w:pPr>
+        <w:spacing w:line="360" w:lineRule="auto"/>
+        <w:ind w:left="142"/>
+        <w:rPr>
+          <w:i/>
+          <w:sz w:val="26"/>
+          <w:szCs w:val="26"/>
+        </w:rPr>
+      </w:pPr>
+      <w:r>
+        <w:rPr>
+          <w:i/>
+          <w:sz w:val="26"/>
+          <w:szCs w:val="26"/>
+        </w:rPr>
+        <w:t>-дата окончания  практики___</w:t>
+      </w:r>
+      <w:r>
+        <w:rPr>
+          <w:i/>
+          <w:sz w:val="26"/>
+          <w:szCs w:val="26"/>
+          <w:u w:val="single"/>
+        </w:rPr>
+        <w:t>10</w:t>
+      </w:r>
+      <w:r>
+        <w:rPr>
+          <w:i/>
+          <w:sz w:val="26"/>
+          <w:szCs w:val="26"/>
+          <w:u w:val="single"/>
+        </w:rPr>
+        <w:t xml:space="preserve"> ма</w:t>
+      </w:r>
+      <w:r>
+        <w:rPr>
+          <w:i/>
+          <w:sz w:val="26"/>
+          <w:szCs w:val="26"/>
+          <w:u w:val="single"/>
+        </w:rPr>
+        <w:t>я 202</w:t>
+      </w:r>
+      <w:r>
+        <w:rPr>
+          <w:i/>
+          <w:sz w:val="26"/>
+          <w:szCs w:val="26"/>
+          <w:u w:val="single"/>
+        </w:rPr>
+        <w:t>2</w:t>
+      </w:r>
+      <w:r>
+        <w:rPr>
+          <w:i/>
+          <w:sz w:val="26"/>
+          <w:szCs w:val="26"/>
+          <w:u w:val="single"/>
+        </w:rPr>
+        <w:t xml:space="preserve"> г.</w:t>
+      </w:r>
+      <w:r>
+        <w:rPr>
+          <w:i/>
+          <w:sz w:val="26"/>
+          <w:szCs w:val="26"/>
+        </w:rPr>
+        <w:t>_________________</w:t>
+      </w:r>
+      <w:r>
+        <w:rPr>
+          <w:i/>
+          <w:sz w:val="26"/>
+          <w:szCs w:val="26"/>
+        </w:rPr>
+        <w:t>__________</w:t>
+      </w:r>
+    </w:p>
+    <w:p>
+      <w:pPr>
         <w:spacing w:line="360" w:lineRule="auto"/>
         <w:ind w:left="142"/>
         <w:jc w:val="center"/>
         <w:rPr>
-          <w:sz w:val="26"/>
-          <w:szCs w:val="26"/>
-        </w:rPr>
-      </w:pPr>
-      <w:r>
-        <w:rPr>
-          <w:sz w:val="26"/>
-          <w:szCs w:val="26"/>
-        </w:rPr>
-        <w:t>Москва 20</w:t>
-      </w:r>
-      <w:r>
-        <w:rPr>
-          <w:sz w:val="26"/>
-          <w:szCs w:val="26"/>
-        </w:rPr>
-        <w:t>2</w:t>
-      </w:r>
-      <w:r>
-        <w:rPr>
-          <w:sz w:val="26"/>
-          <w:szCs w:val="26"/>
-        </w:rPr>
-        <w:t>2</w:t>
-      </w:r>
-    </w:p>
-    <w:p>
-      <w:pPr>
-        <w:spacing w:after="200" w:line="276" w:lineRule="auto"/>
-        <w:rPr>
-          <w:sz w:val="26"/>
-          <w:szCs w:val="26"/>
-        </w:rPr>
-      </w:pPr>
-      <w:r>
-        <w:rPr>
-          <w:sz w:val="26"/>
-          <w:szCs w:val="26"/>
-        </w:rPr>
-        <w:br w:type="page"/>
-      </w:r>
-    </w:p>
-    <w:p>
-      <w:pPr>
-        <w:pStyle w:val="a8"/>
-        <w:ind w:left="142"/>
-        <w:rPr>
-          <w:b/>
-          <w:sz w:val="26"/>
-          <w:szCs w:val="26"/>
-        </w:rPr>
-      </w:pPr>
-      <w:r>
-        <w:rPr>
-          <w:b/>
-          <w:sz w:val="26"/>
-          <w:szCs w:val="26"/>
-        </w:rPr>
-        <w:lastRenderedPageBreak/>
-        <w:t>1.</w:t>
-      </w:r>
-      <w:r>
-        <w:rPr>
-          <w:b/>
-          <w:sz w:val="26"/>
-          <w:szCs w:val="26"/>
-        </w:rPr>
-        <w:t>Место и сроки проведения практики</w:t>
-      </w:r>
+          <w:i/>
+          <w:sz w:val="26"/>
+          <w:szCs w:val="26"/>
+        </w:rPr>
+      </w:pPr>
     </w:p>
     <w:p>
       <w:pPr>
@@ -992,43 +1194,39 @@
           <w:szCs w:val="26"/>
         </w:rPr>
       </w:pPr>
-    </w:p>
-    <w:p>
-      <w:pPr>
-        <w:spacing w:line="360" w:lineRule="auto"/>
-        <w:ind w:left="142"/>
+      <w:r>
         <w:rPr>
           <w:i/>
           <w:sz w:val="26"/>
           <w:szCs w:val="26"/>
         </w:rPr>
-      </w:pPr>
+        <w:t xml:space="preserve">Наименование предприятия  </w:t>
+      </w:r>
       <w:r>
         <w:rPr>
           <w:i/>
           <w:sz w:val="26"/>
           <w:szCs w:val="26"/>
-        </w:rPr>
-        <w:t>Сроки проведения практики:</w:t>
-      </w:r>
-    </w:p>
-    <w:p>
-      <w:pPr>
-        <w:spacing w:line="360" w:lineRule="auto"/>
-        <w:ind w:left="142"/>
+          <w:u w:val="single"/>
+        </w:rPr>
+        <w:t>кафедра 319 «Системы интеллектуального мониторинга»</w:t>
+      </w:r>
+      <w:r>
         <w:rPr>
           <w:i/>
           <w:sz w:val="26"/>
           <w:szCs w:val="26"/>
-        </w:rPr>
-      </w:pPr>
+          <w:u w:val="single"/>
+        </w:rPr>
+        <w:t xml:space="preserve">         </w:t>
+      </w:r>
       <w:r>
         <w:rPr>
           <w:i/>
           <w:sz w:val="26"/>
           <w:szCs w:val="26"/>
         </w:rPr>
-        <w:t>-</w:t>
+        <w:t>______</w:t>
       </w:r>
       <w:r>
         <w:rPr>
@@ -1036,174 +1234,7 @@
           <w:sz w:val="26"/>
           <w:szCs w:val="26"/>
         </w:rPr>
-        <w:t>дата начала практики</w:t>
-      </w:r>
-      <w:r>
-        <w:rPr>
-          <w:i/>
-          <w:sz w:val="26"/>
-          <w:szCs w:val="26"/>
-        </w:rPr>
-        <w:t>_____</w:t>
-      </w:r>
-      <w:r>
-        <w:rPr>
-          <w:i/>
-          <w:sz w:val="26"/>
-          <w:szCs w:val="26"/>
-          <w:u w:val="single"/>
-        </w:rPr>
-        <w:t>0</w:t>
-      </w:r>
-      <w:r>
-        <w:rPr>
-          <w:i/>
-          <w:sz w:val="26"/>
-          <w:szCs w:val="26"/>
-          <w:u w:val="single"/>
-        </w:rPr>
-        <w:t xml:space="preserve">9 </w:t>
-      </w:r>
-      <w:r>
-        <w:rPr>
-          <w:i/>
-          <w:sz w:val="26"/>
-          <w:szCs w:val="26"/>
-          <w:u w:val="single"/>
-        </w:rPr>
-        <w:t>февраля</w:t>
-      </w:r>
-      <w:r>
-        <w:rPr>
-          <w:i/>
-          <w:sz w:val="26"/>
-          <w:szCs w:val="26"/>
-          <w:u w:val="single"/>
-        </w:rPr>
-        <w:t xml:space="preserve"> 20</w:t>
-      </w:r>
-      <w:r>
-        <w:rPr>
-          <w:i/>
-          <w:sz w:val="26"/>
-          <w:szCs w:val="26"/>
-          <w:u w:val="single"/>
-        </w:rPr>
-        <w:t>2</w:t>
-      </w:r>
-      <w:r>
-        <w:rPr>
-          <w:i/>
-          <w:sz w:val="26"/>
-          <w:szCs w:val="26"/>
-          <w:u w:val="single"/>
-        </w:rPr>
-        <w:t>2</w:t>
-      </w:r>
-      <w:r>
-        <w:rPr>
-          <w:i/>
-          <w:sz w:val="26"/>
-          <w:szCs w:val="26"/>
-          <w:u w:val="single"/>
-        </w:rPr>
-        <w:t xml:space="preserve"> г.</w:t>
-      </w:r>
-      <w:r>
-        <w:rPr>
-          <w:i/>
-          <w:sz w:val="26"/>
-          <w:szCs w:val="26"/>
-        </w:rPr>
         <w:t>____________________</w:t>
-      </w:r>
-      <w:r>
-        <w:rPr>
-          <w:i/>
-          <w:sz w:val="26"/>
-          <w:szCs w:val="26"/>
-        </w:rPr>
-        <w:t>_____</w:t>
-      </w:r>
-    </w:p>
-    <w:p>
-      <w:pPr>
-        <w:spacing w:line="360" w:lineRule="auto"/>
-        <w:ind w:left="142"/>
-        <w:rPr>
-          <w:i/>
-          <w:sz w:val="26"/>
-          <w:szCs w:val="26"/>
-        </w:rPr>
-      </w:pPr>
-      <w:r>
-        <w:rPr>
-          <w:i/>
-          <w:sz w:val="26"/>
-          <w:szCs w:val="26"/>
-        </w:rPr>
-        <w:t>-дата окончания  практики___</w:t>
-      </w:r>
-      <w:r>
-        <w:rPr>
-          <w:i/>
-          <w:sz w:val="26"/>
-          <w:szCs w:val="26"/>
-          <w:u w:val="single"/>
-        </w:rPr>
-        <w:t>10</w:t>
-      </w:r>
-      <w:r>
-        <w:rPr>
-          <w:i/>
-          <w:sz w:val="26"/>
-          <w:szCs w:val="26"/>
-          <w:u w:val="single"/>
-        </w:rPr>
-        <w:t xml:space="preserve"> ма</w:t>
-      </w:r>
-      <w:r>
-        <w:rPr>
-          <w:i/>
-          <w:sz w:val="26"/>
-          <w:szCs w:val="26"/>
-          <w:u w:val="single"/>
-        </w:rPr>
-        <w:t>я 202</w:t>
-      </w:r>
-      <w:r>
-        <w:rPr>
-          <w:i/>
-          <w:sz w:val="26"/>
-          <w:szCs w:val="26"/>
-          <w:u w:val="single"/>
-        </w:rPr>
-        <w:t>2</w:t>
-      </w:r>
-      <w:r>
-        <w:rPr>
-          <w:i/>
-          <w:sz w:val="26"/>
-          <w:szCs w:val="26"/>
-          <w:u w:val="single"/>
-        </w:rPr>
-        <w:t xml:space="preserve"> г.</w:t>
-      </w:r>
-      <w:r>
-        <w:rPr>
-          <w:i/>
-          <w:sz w:val="26"/>
-          <w:szCs w:val="26"/>
-        </w:rPr>
-        <w:t>_________________</w:t>
-      </w:r>
-      <w:r>
-        <w:rPr>
-          <w:i/>
-          <w:sz w:val="26"/>
-          <w:szCs w:val="26"/>
-        </w:rPr>
-        <w:t>__________</w:t>
       </w:r>
     </w:p>
     <w:p>
@@ -1223,104 +1254,39 @@
         <w:spacing w:line="360" w:lineRule="auto"/>
         <w:ind w:left="142"/>
         <w:rPr>
+          <w:sz w:val="26"/>
+          <w:szCs w:val="26"/>
+        </w:rPr>
+      </w:pPr>
+      <w:r>
+        <w:rPr>
           <w:i/>
           <w:sz w:val="26"/>
           <w:szCs w:val="26"/>
         </w:rPr>
-      </w:pPr>
+        <w:t xml:space="preserve">Название структурного подразделения (отдел, лаборатория) </w:t>
+      </w:r>
       <w:r>
         <w:rPr>
           <w:i/>
           <w:sz w:val="26"/>
           <w:szCs w:val="26"/>
         </w:rPr>
-        <w:t xml:space="preserve">Наименование предприятия  </w:t>
+        <w:t>______________</w:t>
       </w:r>
       <w:r>
         <w:rPr>
           <w:i/>
           <w:sz w:val="26"/>
           <w:szCs w:val="26"/>
-          <w:u w:val="single"/>
-        </w:rPr>
-        <w:t>кафедра 319 «Системы интеллектуального мониторинга»</w:t>
+        </w:rPr>
+        <w:t xml:space="preserve">_____________ </w:t>
       </w:r>
       <w:r>
         <w:rPr>
           <w:i/>
           <w:sz w:val="26"/>
           <w:szCs w:val="26"/>
-          <w:u w:val="single"/>
-        </w:rPr>
-        <w:t xml:space="preserve">         </w:t>
-      </w:r>
-      <w:r>
-        <w:rPr>
-          <w:i/>
-          <w:sz w:val="26"/>
-          <w:szCs w:val="26"/>
-        </w:rPr>
-        <w:t>______</w:t>
-      </w:r>
-      <w:r>
-        <w:rPr>
-          <w:i/>
-          <w:sz w:val="26"/>
-          <w:szCs w:val="26"/>
-        </w:rPr>
-        <w:t>____________________</w:t>
-      </w:r>
-    </w:p>
-    <w:p>
-      <w:pPr>
-        <w:spacing w:line="360" w:lineRule="auto"/>
-        <w:ind w:left="142"/>
-        <w:jc w:val="center"/>
-        <w:rPr>
-          <w:i/>
-          <w:sz w:val="26"/>
-          <w:szCs w:val="26"/>
-        </w:rPr>
-      </w:pPr>
-    </w:p>
-    <w:p>
-      <w:pPr>
-        <w:spacing w:line="360" w:lineRule="auto"/>
-        <w:ind w:left="142"/>
-        <w:rPr>
-          <w:sz w:val="26"/>
-          <w:szCs w:val="26"/>
-        </w:rPr>
-      </w:pPr>
-      <w:r>
-        <w:rPr>
-          <w:i/>
-          <w:sz w:val="26"/>
-          <w:szCs w:val="26"/>
-        </w:rPr>
-        <w:t xml:space="preserve">Название структурного подразделения (отдел, лаборатория) </w:t>
-      </w:r>
-      <w:r>
-        <w:rPr>
-          <w:i/>
-          <w:sz w:val="26"/>
-          <w:szCs w:val="26"/>
-        </w:rPr>
-        <w:t>______________</w:t>
-      </w:r>
-      <w:r>
-        <w:rPr>
-          <w:i/>
-          <w:sz w:val="26"/>
-          <w:szCs w:val="26"/>
-        </w:rPr>
-        <w:t xml:space="preserve">_____________ </w:t>
-      </w:r>
-      <w:r>
-        <w:rPr>
-          <w:i/>
-          <w:sz w:val="26"/>
-          <w:szCs w:val="26"/>
         </w:rPr>
         <w:t>_____________</w:t>
       </w:r>
@@ -1330,6 +1296,22 @@
           <w:szCs w:val="26"/>
         </w:rPr>
         <w:t>___________________________</w:t>
+      </w:r>
+    </w:p>
+    <w:p>
+      <w:pPr>
+        <w:spacing w:after="200" w:line="276" w:lineRule="auto"/>
+        <w:rPr>
+          <w:sz w:val="26"/>
+          <w:szCs w:val="26"/>
+        </w:rPr>
+      </w:pPr>
+      <w:r>
+        <w:rPr>
+          <w:sz w:val="26"/>
+          <w:szCs w:val="26"/>
+        </w:rPr>
+        <w:br w:type="page"/>
       </w:r>
     </w:p>
     <w:p>
@@ -1343,7 +1325,8 @@
         <w:autoSpaceDN w:val="0"/>
         <w:adjustRightInd w:val="0"/>
         <w:spacing w:line="360" w:lineRule="auto"/>
-        <w:ind w:left="142" w:firstLine="0"/>
+        <w:ind w:left="0" w:firstLine="0"/>
+        <w:jc w:val="center"/>
         <w:textAlignment w:val="baseline"/>
         <w:rPr>
           <w:b/>
@@ -1357,15 +1340,71 @@
           <w:sz w:val="26"/>
           <w:szCs w:val="26"/>
         </w:rPr>
-        <w:t>Инструктаж по технике безопасности</w:t>
-      </w:r>
-      <w:r>
+        <w:lastRenderedPageBreak/>
+        <w:t>ИНСТРУКТАЖ ПО ТЕХНИКЕ БЕЗОПАСНОСТИ</w:t>
+      </w:r>
+    </w:p>
+    <w:p>
+      <w:pPr>
+        <w:pStyle w:val="a8"/>
+        <w:numPr>
+          <w:ilvl w:val="0"/>
+          <w:numId w:val="19"/>
+        </w:numPr>
+        <w:spacing w:after="160" w:line="360" w:lineRule="auto"/>
+        <w:contextualSpacing w:val="0"/>
+        <w:jc w:val="center"/>
+        <w:outlineLvl w:val="1"/>
         <w:rPr>
           <w:b/>
-          <w:sz w:val="26"/>
-          <w:szCs w:val="26"/>
-        </w:rPr>
-        <w:t xml:space="preserve"> </w:t>
+          <w:vanish/>
+          <w:sz w:val="28"/>
+          <w:szCs w:val="28"/>
+        </w:rPr>
+      </w:pPr>
+    </w:p>
+    <w:p>
+      <w:pPr>
+        <w:pStyle w:val="a8"/>
+        <w:numPr>
+          <w:ilvl w:val="0"/>
+          <w:numId w:val="19"/>
+        </w:numPr>
+        <w:spacing w:after="160" w:line="360" w:lineRule="auto"/>
+        <w:contextualSpacing w:val="0"/>
+        <w:jc w:val="center"/>
+        <w:outlineLvl w:val="1"/>
+        <w:rPr>
+          <w:b/>
+          <w:vanish/>
+          <w:sz w:val="28"/>
+          <w:szCs w:val="28"/>
+        </w:rPr>
+      </w:pPr>
+    </w:p>
+    <w:p>
+      <w:pPr>
+        <w:numPr>
+          <w:ilvl w:val="1"/>
+          <w:numId w:val="19"/>
+        </w:numPr>
+        <w:spacing w:after="160" w:line="360" w:lineRule="auto"/>
+        <w:ind w:left="709"/>
+        <w:jc w:val="center"/>
+        <w:outlineLvl w:val="1"/>
+        <w:rPr>
+          <w:b/>
+          <w:sz w:val="28"/>
+          <w:szCs w:val="28"/>
+        </w:rPr>
+      </w:pPr>
+      <w:r>
+        <w:rPr>
+          <w:b/>
+          <w:sz w:val="28"/>
+          <w:szCs w:val="28"/>
+        </w:rPr>
+        <w:t>Требования безопасности во время работы с ЭВМ</w:t>
       </w:r>
     </w:p>
     <w:p>
@@ -1374,305 +1413,436 @@
         <w:autoSpaceDE w:val="0"/>
         <w:autoSpaceDN w:val="0"/>
         <w:adjustRightInd w:val="0"/>
-        <w:spacing w:line="360" w:lineRule="auto"/>
-        <w:ind w:left="142"/>
-        <w:textAlignment w:val="baseline"/>
-        <w:rPr>
-          <w:b/>
-          <w:sz w:val="26"/>
-          <w:szCs w:val="26"/>
-        </w:rPr>
-      </w:pPr>
-      <w:r>
-        <w:rPr>
-          <w:b/>
-          <w:color w:val="FF0000"/>
-          <w:sz w:val="26"/>
-          <w:szCs w:val="26"/>
-        </w:rPr>
-        <w:t xml:space="preserve">Желательно написать разные </w:t>
-      </w:r>
-      <w:r>
-        <w:rPr>
-          <w:b/>
-          <w:color w:val="FF0000"/>
-          <w:sz w:val="26"/>
-          <w:szCs w:val="26"/>
-        </w:rPr>
-        <w:t>варианты, например,</w:t>
-      </w:r>
-      <w:r>
-        <w:rPr>
-          <w:b/>
-          <w:color w:val="FF0000"/>
-          <w:sz w:val="26"/>
-          <w:szCs w:val="26"/>
-        </w:rPr>
-        <w:t xml:space="preserve"> так</w:t>
-      </w:r>
-    </w:p>
-    <w:p>
-      <w:pPr>
-        <w:spacing w:after="120"/>
+        <w:spacing w:after="160" w:line="360" w:lineRule="auto"/>
         <w:ind w:firstLine="709"/>
-        <w:rPr>
-          <w:i/>
-          <w:color w:val="FF0000"/>
-          <w:sz w:val="26"/>
-          <w:szCs w:val="26"/>
-        </w:rPr>
-      </w:pPr>
-      <w:r>
-        <w:rPr>
-          <w:i/>
-          <w:color w:val="FF0000"/>
-          <w:sz w:val="26"/>
-          <w:szCs w:val="26"/>
-        </w:rPr>
-        <w:t>Первичный инструктаж на рабочем месте.</w:t>
-      </w:r>
-    </w:p>
-    <w:p>
-      <w:pPr>
-        <w:pStyle w:val="a8"/>
+        <w:jc w:val="both"/>
+        <w:rPr>
+          <w:bCs/>
+          <w:sz w:val="26"/>
+          <w:szCs w:val="26"/>
+        </w:rPr>
+      </w:pPr>
+      <w:r>
+        <w:rPr>
+          <w:bCs/>
+          <w:sz w:val="26"/>
+          <w:szCs w:val="26"/>
+        </w:rPr>
+        <w:t>Оператор во время работы обязан:</w:t>
+      </w:r>
+    </w:p>
+    <w:p>
+      <w:pPr>
+        <w:numPr>
+          <w:ilvl w:val="0"/>
+          <w:numId w:val="20"/>
+        </w:numPr>
         <w:overflowPunct w:val="0"/>
         <w:autoSpaceDE w:val="0"/>
         <w:autoSpaceDN w:val="0"/>
         <w:adjustRightInd w:val="0"/>
-        <w:ind w:left="0" w:firstLine="709"/>
+        <w:spacing w:after="160" w:line="360" w:lineRule="auto"/>
+        <w:ind w:left="426" w:firstLine="0"/>
         <w:jc w:val="both"/>
-        <w:textAlignment w:val="baseline"/>
-        <w:rPr>
-          <w:color w:val="FF0000"/>
-          <w:sz w:val="26"/>
-          <w:szCs w:val="26"/>
-        </w:rPr>
-      </w:pPr>
-      <w:r>
-        <w:rPr>
-          <w:color w:val="FF0000"/>
-          <w:sz w:val="26"/>
-          <w:szCs w:val="26"/>
-        </w:rPr>
-        <w:t>Инструктаж по охране труда для работников, занятых эксплуатацией ПЭВМ;</w:t>
-      </w:r>
-    </w:p>
-    <w:p>
-      <w:pPr>
-        <w:pStyle w:val="a8"/>
+        <w:rPr>
+          <w:bCs/>
+          <w:sz w:val="26"/>
+          <w:szCs w:val="26"/>
+        </w:rPr>
+      </w:pPr>
+      <w:r>
+        <w:rPr>
+          <w:bCs/>
+          <w:sz w:val="26"/>
+          <w:szCs w:val="26"/>
+        </w:rPr>
+        <w:t xml:space="preserve">выполнять только ту работу, которая ему была поручена и по которой он был проинструктирован; </w:t>
+      </w:r>
+    </w:p>
+    <w:p>
+      <w:pPr>
+        <w:numPr>
+          <w:ilvl w:val="0"/>
+          <w:numId w:val="20"/>
+        </w:numPr>
         <w:overflowPunct w:val="0"/>
         <w:autoSpaceDE w:val="0"/>
         <w:autoSpaceDN w:val="0"/>
         <w:adjustRightInd w:val="0"/>
-        <w:ind w:left="0" w:firstLine="709"/>
+        <w:spacing w:after="160" w:line="360" w:lineRule="auto"/>
+        <w:ind w:left="426" w:firstLine="0"/>
         <w:jc w:val="both"/>
-        <w:textAlignment w:val="baseline"/>
-        <w:rPr>
-          <w:color w:val="FF0000"/>
-          <w:sz w:val="26"/>
-          <w:szCs w:val="26"/>
-        </w:rPr>
-      </w:pPr>
-      <w:r>
-        <w:rPr>
-          <w:color w:val="FF0000"/>
-          <w:sz w:val="26"/>
-          <w:szCs w:val="26"/>
-        </w:rPr>
-        <w:t>Инструктаж по охране при работе на копировально-множительном аппарате;</w:t>
-      </w:r>
-    </w:p>
-    <w:p>
-      <w:pPr>
-        <w:pStyle w:val="a8"/>
+        <w:rPr>
+          <w:bCs/>
+          <w:sz w:val="26"/>
+          <w:szCs w:val="26"/>
+        </w:rPr>
+      </w:pPr>
+      <w:r>
+        <w:rPr>
+          <w:bCs/>
+          <w:sz w:val="26"/>
+          <w:szCs w:val="26"/>
+        </w:rPr>
+        <w:t xml:space="preserve">в течение всего рабочего дня содержать в порядке и чистоте рабочее место; </w:t>
+      </w:r>
+    </w:p>
+    <w:p>
+      <w:pPr>
+        <w:numPr>
+          <w:ilvl w:val="0"/>
+          <w:numId w:val="20"/>
+        </w:numPr>
         <w:overflowPunct w:val="0"/>
         <w:autoSpaceDE w:val="0"/>
         <w:autoSpaceDN w:val="0"/>
         <w:adjustRightInd w:val="0"/>
-        <w:ind w:left="0" w:firstLine="709"/>
+        <w:spacing w:after="160" w:line="360" w:lineRule="auto"/>
+        <w:ind w:left="426" w:firstLine="0"/>
         <w:jc w:val="both"/>
-        <w:textAlignment w:val="baseline"/>
-        <w:rPr>
-          <w:color w:val="FF0000"/>
-          <w:sz w:val="26"/>
-          <w:szCs w:val="26"/>
-        </w:rPr>
-      </w:pPr>
-      <w:r>
-        <w:rPr>
-          <w:color w:val="FF0000"/>
-          <w:sz w:val="26"/>
-          <w:szCs w:val="26"/>
-        </w:rPr>
-        <w:t>???????????</w:t>
-      </w:r>
-    </w:p>
-    <w:p>
-      <w:pPr>
-        <w:spacing w:after="120"/>
-        <w:ind w:firstLine="709"/>
-        <w:rPr>
-          <w:i/>
-          <w:color w:val="FF0000"/>
-          <w:sz w:val="26"/>
-          <w:szCs w:val="26"/>
-        </w:rPr>
-      </w:pPr>
-      <w:r>
-        <w:rPr>
-          <w:i/>
-          <w:color w:val="FF0000"/>
-          <w:sz w:val="26"/>
-          <w:szCs w:val="26"/>
-        </w:rPr>
-        <w:t>Противопожарный инструктаж</w:t>
-      </w:r>
-    </w:p>
-    <w:p>
-      <w:pPr>
-        <w:spacing w:after="120"/>
-        <w:ind w:firstLine="709"/>
-        <w:rPr>
-          <w:i/>
-          <w:color w:val="FF0000"/>
-          <w:sz w:val="26"/>
-          <w:szCs w:val="26"/>
-        </w:rPr>
-      </w:pPr>
-      <w:r>
-        <w:rPr>
-          <w:i/>
-          <w:color w:val="FF0000"/>
-          <w:sz w:val="26"/>
-          <w:szCs w:val="26"/>
-        </w:rPr>
-        <w:t>????</w:t>
-      </w:r>
-    </w:p>
-    <w:p>
-      <w:pPr>
-        <w:pStyle w:val="a8"/>
-        <w:ind w:left="0" w:firstLine="709"/>
-        <w:jc w:val="both"/>
-        <w:rPr>
-          <w:color w:val="FF0000"/>
-          <w:sz w:val="26"/>
-          <w:szCs w:val="26"/>
-        </w:rPr>
-      </w:pPr>
-      <w:r>
-        <w:rPr>
-          <w:i/>
-          <w:color w:val="FF0000"/>
-          <w:sz w:val="26"/>
-          <w:szCs w:val="26"/>
-        </w:rPr>
-        <w:t>Инструктаж по технике электробезопасности</w:t>
-      </w:r>
-      <w:r>
-        <w:rPr>
-          <w:color w:val="FF0000"/>
-          <w:sz w:val="26"/>
-          <w:szCs w:val="26"/>
-        </w:rPr>
-        <w:t>.</w:t>
-      </w:r>
-    </w:p>
-    <w:p>
-      <w:pPr>
-        <w:pStyle w:val="a8"/>
-        <w:ind w:left="0" w:firstLine="709"/>
-        <w:jc w:val="both"/>
-        <w:rPr>
-          <w:color w:val="FF0000"/>
-          <w:sz w:val="26"/>
-          <w:szCs w:val="26"/>
-        </w:rPr>
-      </w:pPr>
-    </w:p>
-    <w:p>
-      <w:pPr>
-        <w:pStyle w:val="a8"/>
+        <w:rPr>
+          <w:bCs/>
+          <w:sz w:val="26"/>
+          <w:szCs w:val="26"/>
+        </w:rPr>
+      </w:pPr>
+      <w:r>
+        <w:rPr>
+          <w:bCs/>
+          <w:sz w:val="26"/>
+          <w:szCs w:val="26"/>
+        </w:rPr>
+        <w:t xml:space="preserve">держать открытыми все вентиляционные отверстия устройств; </w:t>
+      </w:r>
+    </w:p>
+    <w:p>
+      <w:pPr>
+        <w:numPr>
+          <w:ilvl w:val="0"/>
+          <w:numId w:val="20"/>
+        </w:numPr>
         <w:overflowPunct w:val="0"/>
         <w:autoSpaceDE w:val="0"/>
         <w:autoSpaceDN w:val="0"/>
         <w:adjustRightInd w:val="0"/>
-        <w:ind w:left="0" w:firstLine="709"/>
+        <w:spacing w:after="160" w:line="360" w:lineRule="auto"/>
+        <w:ind w:left="426" w:firstLine="0"/>
         <w:jc w:val="both"/>
-        <w:textAlignment w:val="baseline"/>
-        <w:rPr>
-          <w:color w:val="FF0000"/>
-          <w:sz w:val="26"/>
-          <w:szCs w:val="26"/>
-        </w:rPr>
-      </w:pPr>
-      <w:r>
-        <w:rPr>
-          <w:color w:val="FF0000"/>
-          <w:sz w:val="26"/>
-          <w:szCs w:val="26"/>
-        </w:rPr>
-        <w:t>Инструктаж по электробезопасности на 1-ую группу, предназначенная для персонала, выполняющего работы, при которых может возникнуть опасность поражения электрическим током;</w:t>
-      </w:r>
-    </w:p>
-    <w:p>
-      <w:pPr>
-        <w:pStyle w:val="a8"/>
-        <w:ind w:left="0" w:firstLine="709"/>
+        <w:rPr>
+          <w:bCs/>
+          <w:sz w:val="26"/>
+          <w:szCs w:val="26"/>
+        </w:rPr>
+      </w:pPr>
+      <w:r>
+        <w:rPr>
+          <w:bCs/>
+          <w:sz w:val="26"/>
+          <w:szCs w:val="26"/>
+        </w:rPr>
+        <w:t>внешнее устройство «мышь» применять только при наличии специального коврика;</w:t>
+      </w:r>
+    </w:p>
+    <w:p>
+      <w:pPr>
+        <w:numPr>
+          <w:ilvl w:val="0"/>
+          <w:numId w:val="21"/>
+        </w:numPr>
+        <w:overflowPunct w:val="0"/>
+        <w:autoSpaceDE w:val="0"/>
+        <w:autoSpaceDN w:val="0"/>
+        <w:adjustRightInd w:val="0"/>
+        <w:spacing w:after="160" w:line="360" w:lineRule="auto"/>
+        <w:ind w:left="426" w:firstLine="0"/>
         <w:jc w:val="both"/>
         <w:rPr>
-          <w:color w:val="FF0000"/>
-          <w:sz w:val="26"/>
-          <w:szCs w:val="26"/>
-        </w:rPr>
-      </w:pPr>
-      <w:r>
-        <w:rPr>
-          <w:color w:val="FF0000"/>
-          <w:sz w:val="26"/>
-          <w:szCs w:val="26"/>
-        </w:rPr>
-        <w:t xml:space="preserve">Под электробезопасностью понимается система организационных и технических мероприятий по защите человека от действия электрического тока, электрической дуги, статического электричества, электромагнитного поля. </w:t>
-      </w:r>
-    </w:p>
-    <w:p>
-      <w:pPr>
-        <w:pStyle w:val="a8"/>
-        <w:ind w:left="0" w:firstLine="709"/>
+          <w:bCs/>
+          <w:sz w:val="26"/>
+          <w:szCs w:val="26"/>
+        </w:rPr>
+      </w:pPr>
+      <w:r>
+        <w:rPr>
+          <w:bCs/>
+          <w:sz w:val="26"/>
+          <w:szCs w:val="26"/>
+        </w:rPr>
+        <w:t xml:space="preserve">при необходимости прекращения работы на некоторое время корректно закрыть все активные задачи; </w:t>
+      </w:r>
+    </w:p>
+    <w:p>
+      <w:pPr>
+        <w:numPr>
+          <w:ilvl w:val="0"/>
+          <w:numId w:val="21"/>
+        </w:numPr>
+        <w:overflowPunct w:val="0"/>
+        <w:autoSpaceDE w:val="0"/>
+        <w:autoSpaceDN w:val="0"/>
+        <w:adjustRightInd w:val="0"/>
+        <w:spacing w:after="160" w:line="360" w:lineRule="auto"/>
+        <w:ind w:left="426" w:firstLine="0"/>
         <w:jc w:val="both"/>
         <w:rPr>
-          <w:color w:val="FF0000"/>
-          <w:sz w:val="26"/>
-          <w:szCs w:val="26"/>
-        </w:rPr>
-      </w:pPr>
-      <w:r>
-        <w:rPr>
-          <w:color w:val="FF0000"/>
-          <w:sz w:val="26"/>
-          <w:szCs w:val="26"/>
-        </w:rPr>
-        <w:t xml:space="preserve">Инструктаж направлен на понимание студентов, что при пользование любыми электрическими приборами или аппаратами необходимо всегда помнить о том, что некорректное обращение с ними, неисправное состояние электропроводки или самого электроприбора, несоблюдение определенных мер предосторожности могут привести к поражению электрическим током. </w:t>
-      </w:r>
-    </w:p>
-    <w:p>
-      <w:pPr>
-        <w:pStyle w:val="a8"/>
-        <w:ind w:left="0" w:firstLine="709"/>
+          <w:bCs/>
+          <w:sz w:val="26"/>
+          <w:szCs w:val="26"/>
+        </w:rPr>
+      </w:pPr>
+      <w:r>
+        <w:rPr>
+          <w:bCs/>
+          <w:sz w:val="26"/>
+          <w:szCs w:val="26"/>
+        </w:rPr>
+        <w:t xml:space="preserve">отключать питание только в том случае, если оператор во время перерыва в работе на компьютере вынужден находиться в непосредственной близости от видеотерминала (менее 2 метров), в противном случае питание разрешается не отключать; </w:t>
+      </w:r>
+    </w:p>
+    <w:p>
+      <w:pPr>
+        <w:numPr>
+          <w:ilvl w:val="0"/>
+          <w:numId w:val="21"/>
+        </w:numPr>
+        <w:overflowPunct w:val="0"/>
+        <w:autoSpaceDE w:val="0"/>
+        <w:autoSpaceDN w:val="0"/>
+        <w:adjustRightInd w:val="0"/>
+        <w:spacing w:after="160" w:line="360" w:lineRule="auto"/>
+        <w:ind w:left="426" w:firstLine="0"/>
         <w:jc w:val="both"/>
         <w:rPr>
-          <w:color w:val="FF0000"/>
-          <w:sz w:val="26"/>
-          <w:szCs w:val="26"/>
-        </w:rPr>
-      </w:pPr>
-      <w:r>
-        <w:rPr>
-          <w:color w:val="FF0000"/>
-          <w:sz w:val="26"/>
-          <w:szCs w:val="26"/>
-        </w:rPr>
-        <w:t>Неисправность электропроводки может стать причиной возгорания проводов и возникновения пожаров.</w:t>
+          <w:bCs/>
+          <w:sz w:val="26"/>
+          <w:szCs w:val="26"/>
+        </w:rPr>
+      </w:pPr>
+      <w:r>
+        <w:rPr>
+          <w:bCs/>
+          <w:sz w:val="26"/>
+          <w:szCs w:val="26"/>
+        </w:rPr>
+        <w:t xml:space="preserve">выполнять санитарные нормы и соблюдать режимы работы и отдыха; </w:t>
+      </w:r>
+    </w:p>
+    <w:p>
+      <w:pPr>
+        <w:numPr>
+          <w:ilvl w:val="0"/>
+          <w:numId w:val="21"/>
+        </w:numPr>
+        <w:overflowPunct w:val="0"/>
+        <w:autoSpaceDE w:val="0"/>
+        <w:autoSpaceDN w:val="0"/>
+        <w:adjustRightInd w:val="0"/>
+        <w:spacing w:after="160" w:line="360" w:lineRule="auto"/>
+        <w:ind w:left="426" w:firstLine="0"/>
+        <w:jc w:val="both"/>
+        <w:rPr>
+          <w:bCs/>
+          <w:sz w:val="26"/>
+          <w:szCs w:val="26"/>
+        </w:rPr>
+      </w:pPr>
+      <w:r>
+        <w:rPr>
+          <w:bCs/>
+          <w:sz w:val="26"/>
+          <w:szCs w:val="26"/>
+        </w:rPr>
+        <w:t xml:space="preserve">соблюдать правила эксплуатации вычислительной техники в соответствии с инструкциями по эксплуатации; </w:t>
+      </w:r>
+    </w:p>
+    <w:p>
+      <w:pPr>
+        <w:numPr>
+          <w:ilvl w:val="0"/>
+          <w:numId w:val="21"/>
+        </w:numPr>
+        <w:overflowPunct w:val="0"/>
+        <w:autoSpaceDE w:val="0"/>
+        <w:autoSpaceDN w:val="0"/>
+        <w:adjustRightInd w:val="0"/>
+        <w:spacing w:after="160" w:line="360" w:lineRule="auto"/>
+        <w:ind w:left="426" w:firstLine="0"/>
+        <w:jc w:val="both"/>
+        <w:rPr>
+          <w:bCs/>
+          <w:sz w:val="26"/>
+          <w:szCs w:val="26"/>
+        </w:rPr>
+      </w:pPr>
+      <w:r>
+        <w:rPr>
+          <w:bCs/>
+          <w:sz w:val="26"/>
+          <w:szCs w:val="26"/>
+        </w:rPr>
+        <w:t xml:space="preserve">соблюдать расстояние от глаз до экрана в пределах 60-80 см. </w:t>
+      </w:r>
+    </w:p>
+    <w:p>
+      <w:pPr>
+        <w:numPr>
+          <w:ilvl w:val="1"/>
+          <w:numId w:val="19"/>
+        </w:numPr>
+        <w:spacing w:after="160" w:line="360" w:lineRule="auto"/>
+        <w:ind w:left="709"/>
+        <w:jc w:val="center"/>
+        <w:outlineLvl w:val="1"/>
+        <w:rPr>
+          <w:b/>
+          <w:sz w:val="28"/>
+          <w:szCs w:val="28"/>
+        </w:rPr>
+      </w:pPr>
+      <w:r>
+        <w:rPr>
+          <w:b/>
+          <w:sz w:val="28"/>
+          <w:szCs w:val="28"/>
+        </w:rPr>
+        <w:t>Требования безопасности в аварийных ситуациях</w:t>
+      </w:r>
+    </w:p>
+    <w:p>
+      <w:pPr>
+        <w:overflowPunct w:val="0"/>
+        <w:autoSpaceDE w:val="0"/>
+        <w:autoSpaceDN w:val="0"/>
+        <w:adjustRightInd w:val="0"/>
+        <w:spacing w:after="160" w:line="360" w:lineRule="auto"/>
+        <w:ind w:firstLine="720"/>
+        <w:jc w:val="both"/>
+        <w:rPr>
+          <w:bCs/>
+          <w:sz w:val="26"/>
+          <w:szCs w:val="26"/>
+        </w:rPr>
+      </w:pPr>
+      <w:r>
+        <w:rPr>
+          <w:bCs/>
+          <w:sz w:val="26"/>
+          <w:szCs w:val="26"/>
+        </w:rPr>
+        <w:t>Оператор обязан:</w:t>
+      </w:r>
+    </w:p>
+    <w:p>
+      <w:pPr>
+        <w:numPr>
+          <w:ilvl w:val="0"/>
+          <w:numId w:val="22"/>
+        </w:numPr>
+        <w:overflowPunct w:val="0"/>
+        <w:autoSpaceDE w:val="0"/>
+        <w:autoSpaceDN w:val="0"/>
+        <w:adjustRightInd w:val="0"/>
+        <w:spacing w:after="160" w:line="360" w:lineRule="auto"/>
+        <w:ind w:left="426" w:firstLine="0"/>
+        <w:jc w:val="both"/>
+        <w:rPr>
+          <w:bCs/>
+          <w:sz w:val="26"/>
+          <w:szCs w:val="26"/>
+        </w:rPr>
+      </w:pPr>
+      <w:r>
+        <w:rPr>
+          <w:bCs/>
+          <w:sz w:val="26"/>
+          <w:szCs w:val="26"/>
+        </w:rPr>
+        <w:t xml:space="preserve">во всех случаях обнаружения обрыва проводов питания, неисправности заземления и других повреждений электрооборудования, появления запаха гари немедленно отключить питание и сообщить об аварийной ситуации руководителю и дежурному электрику; </w:t>
+      </w:r>
+    </w:p>
+    <w:p>
+      <w:pPr>
+        <w:numPr>
+          <w:ilvl w:val="0"/>
+          <w:numId w:val="22"/>
+        </w:numPr>
+        <w:overflowPunct w:val="0"/>
+        <w:autoSpaceDE w:val="0"/>
+        <w:autoSpaceDN w:val="0"/>
+        <w:adjustRightInd w:val="0"/>
+        <w:spacing w:after="160" w:line="360" w:lineRule="auto"/>
+        <w:ind w:left="426" w:firstLine="0"/>
+        <w:jc w:val="both"/>
+        <w:rPr>
+          <w:bCs/>
+          <w:sz w:val="26"/>
+          <w:szCs w:val="26"/>
+        </w:rPr>
+      </w:pPr>
+      <w:r>
+        <w:rPr>
+          <w:bCs/>
+          <w:sz w:val="26"/>
+          <w:szCs w:val="26"/>
+        </w:rPr>
+        <w:lastRenderedPageBreak/>
+        <w:t>при обнаружении человека, попавшего под напряжение, немедленно освободить его от действия тока путем отключения электропитания и до прибытия врача оказать потерпевшему первую медицинскую помощь; при любых случаях сбоя в работе технического оборудования или программного обеспечения немедленно вызвать представителя инженерно-технической службы эксплуатации вычислительной техники;</w:t>
+      </w:r>
+    </w:p>
+    <w:p>
+      <w:pPr>
+        <w:numPr>
+          <w:ilvl w:val="0"/>
+          <w:numId w:val="22"/>
+        </w:numPr>
+        <w:overflowPunct w:val="0"/>
+        <w:autoSpaceDE w:val="0"/>
+        <w:autoSpaceDN w:val="0"/>
+        <w:adjustRightInd w:val="0"/>
+        <w:spacing w:after="160" w:line="360" w:lineRule="auto"/>
+        <w:ind w:left="426" w:firstLine="0"/>
+        <w:jc w:val="both"/>
+        <w:rPr>
+          <w:bCs/>
+          <w:sz w:val="26"/>
+          <w:szCs w:val="26"/>
+        </w:rPr>
+      </w:pPr>
+      <w:r>
+        <w:rPr>
+          <w:bCs/>
+          <w:sz w:val="26"/>
+          <w:szCs w:val="26"/>
+        </w:rPr>
+        <w:t xml:space="preserve">случае появления рези в глазах, резком ухудшении видимости — невозможности сфокусировать взгляд или навести его на резкость, появлении боли в пальцах и кистях рук, усилении сердцебиения немедленно покинуть рабочее место, сообщить о произошедшем руководителю работ и обратиться к врачу; </w:t>
+      </w:r>
+    </w:p>
+    <w:p>
+      <w:pPr>
+        <w:numPr>
+          <w:ilvl w:val="0"/>
+          <w:numId w:val="22"/>
+        </w:numPr>
+        <w:overflowPunct w:val="0"/>
+        <w:autoSpaceDE w:val="0"/>
+        <w:autoSpaceDN w:val="0"/>
+        <w:adjustRightInd w:val="0"/>
+        <w:spacing w:after="160" w:line="360" w:lineRule="auto"/>
+        <w:ind w:left="426" w:firstLine="0"/>
+        <w:jc w:val="both"/>
+        <w:rPr>
+          <w:bCs/>
+          <w:sz w:val="26"/>
+          <w:szCs w:val="26"/>
+        </w:rPr>
+      </w:pPr>
+      <w:r>
+        <w:rPr>
+          <w:bCs/>
+          <w:sz w:val="26"/>
+          <w:szCs w:val="26"/>
+        </w:rPr>
+        <w:t>при возгорании оборудования отключить питание и принять меры к тушению очага пожара при помощи углекислотного или порошкового огнетушителя, вызвать пожарную команду и сообщить о происшествии руководителю работ.</w:t>
       </w:r>
     </w:p>
     <w:p>
@@ -1846,6 +2016,24 @@
           <w:szCs w:val="26"/>
         </w:rPr>
         <w:t>(дата проведения)</w:t>
+      </w:r>
+    </w:p>
+    <w:p>
+      <w:pPr>
+        <w:spacing w:after="200" w:line="276" w:lineRule="auto"/>
+        <w:rPr>
+          <w:color w:val="FF0000"/>
+          <w:sz w:val="28"/>
+          <w:szCs w:val="26"/>
+        </w:rPr>
+      </w:pPr>
+      <w:r>
+        <w:rPr>
+          <w:color w:val="FF0000"/>
+          <w:sz w:val="28"/>
+          <w:szCs w:val="26"/>
+        </w:rPr>
+        <w:br w:type="page"/>
       </w:r>
     </w:p>
     <w:p>
@@ -1859,7 +2047,8 @@
         <w:autoSpaceDN w:val="0"/>
         <w:adjustRightInd w:val="0"/>
         <w:spacing w:line="360" w:lineRule="auto"/>
-        <w:ind w:left="142" w:firstLine="0"/>
+        <w:ind w:left="0" w:firstLine="0"/>
+        <w:jc w:val="center"/>
         <w:textAlignment w:val="baseline"/>
         <w:rPr>
           <w:color w:val="FF0000"/>
@@ -1874,15 +2063,7 @@
           <w:szCs w:val="26"/>
         </w:rPr>
         <w:lastRenderedPageBreak/>
-        <w:t xml:space="preserve">Индивидуальное задание </w:t>
-      </w:r>
-      <w:r>
-        <w:rPr>
-          <w:b/>
-          <w:sz w:val="26"/>
-          <w:szCs w:val="26"/>
-        </w:rPr>
-        <w:t>студенту</w:t>
+        <w:t>ИНДИВИДУАЛЬНОЕ ЗАДАНИЕ СТУДЕНТУ</w:t>
       </w:r>
     </w:p>
     <w:p>
@@ -2075,16 +2256,7 @@
           <w:sz w:val="28"/>
           <w:szCs w:val="26"/>
         </w:rPr>
-        <w:t>Исследование основных подходов</w:t>
-      </w:r>
-      <w:r>
-        <w:rPr>
-          <w:color w:val="000000" w:themeColor="text1"/>
-          <w:spacing w:val="-2"/>
-          <w:sz w:val="28"/>
-          <w:szCs w:val="26"/>
-        </w:rPr>
-        <w:t xml:space="preserve"> к разработке интеллектуальных интерфейсов для преобразования запроса к LOD на ЕЯ в запросы на языке SPARQL.</w:t>
+        <w:t>Исследование основных подходов к разработке интеллектуальных интерфейсов для преобразования запроса к LOD на ЕЯ в запросы на языке SPARQL.</w:t>
       </w:r>
     </w:p>
     <w:p>
@@ -2231,6 +2403,8 @@
           <w:numId w:val="3"/>
         </w:numPr>
         <w:spacing w:line="360" w:lineRule="auto"/>
+        <w:ind w:left="0" w:firstLine="0"/>
+        <w:jc w:val="center"/>
         <w:rPr>
           <w:b/>
           <w:sz w:val="26"/>
@@ -2244,15 +2418,7 @@
           <w:szCs w:val="26"/>
         </w:rPr>
         <w:lastRenderedPageBreak/>
-        <w:t xml:space="preserve">План </w:t>
-      </w:r>
-      <w:r>
-        <w:rPr>
-          <w:b/>
-          <w:sz w:val="26"/>
-          <w:szCs w:val="26"/>
-        </w:rPr>
-        <w:t>выполнения индивидуального задания</w:t>
+        <w:t>ПЛАН ВЫПОЛНЕНИЯ ИНДИВИДУАЛЬНОГО ЗАДАНИЯ</w:t>
       </w:r>
     </w:p>
     <w:p>
@@ -2330,61 +2496,7 @@
           <w:sz w:val="28"/>
           <w:szCs w:val="26"/>
         </w:rPr>
-        <w:t xml:space="preserve">С </w:t>
-      </w:r>
-      <w:r>
-        <w:rPr>
-          <w:color w:val="000000" w:themeColor="text1"/>
-          <w:spacing w:val="-2"/>
-          <w:sz w:val="28"/>
-          <w:szCs w:val="26"/>
-        </w:rPr>
-        <w:t>18</w:t>
-      </w:r>
-      <w:r>
-        <w:rPr>
-          <w:color w:val="000000" w:themeColor="text1"/>
-          <w:spacing w:val="-2"/>
-          <w:sz w:val="28"/>
-          <w:szCs w:val="26"/>
-        </w:rPr>
-        <w:t xml:space="preserve"> февраля 2022 г. по </w:t>
-      </w:r>
-      <w:r>
-        <w:rPr>
-          <w:color w:val="000000" w:themeColor="text1"/>
-          <w:spacing w:val="-2"/>
-          <w:sz w:val="28"/>
-          <w:szCs w:val="26"/>
-        </w:rPr>
-        <w:t>1</w:t>
-      </w:r>
-      <w:r>
-        <w:rPr>
-          <w:color w:val="000000" w:themeColor="text1"/>
-          <w:spacing w:val="-2"/>
-          <w:sz w:val="28"/>
-          <w:szCs w:val="26"/>
-        </w:rPr>
-        <w:t xml:space="preserve"> </w:t>
-      </w:r>
-      <w:r>
-        <w:rPr>
-          <w:color w:val="000000" w:themeColor="text1"/>
-          <w:spacing w:val="-2"/>
-          <w:sz w:val="28"/>
-          <w:szCs w:val="26"/>
-        </w:rPr>
-        <w:t>марта</w:t>
-      </w:r>
-      <w:r>
-        <w:rPr>
-          <w:color w:val="000000" w:themeColor="text1"/>
-          <w:spacing w:val="-2"/>
-          <w:sz w:val="28"/>
-          <w:szCs w:val="26"/>
-        </w:rPr>
-        <w:t xml:space="preserve"> 2022 г. – </w:t>
+        <w:t xml:space="preserve">С 18 февраля 2022 г. по 1 марта 2022 г. – </w:t>
       </w:r>
       <w:r>
         <w:rPr>
@@ -2437,7 +2549,7 @@
           <w:sz w:val="28"/>
           <w:szCs w:val="26"/>
         </w:rPr>
-        <w:t xml:space="preserve">С </w:t>
+        <w:t xml:space="preserve">С 02 марта 2022 г. по </w:t>
       </w:r>
       <w:r>
         <w:rPr>
@@ -2446,7 +2558,7 @@
           <w:sz w:val="28"/>
           <w:szCs w:val="26"/>
         </w:rPr>
-        <w:t>02</w:t>
+        <w:t>16</w:t>
       </w:r>
       <w:r>
         <w:rPr>
@@ -2455,61 +2567,7 @@
           <w:sz w:val="28"/>
           <w:szCs w:val="26"/>
         </w:rPr>
-        <w:t xml:space="preserve"> </w:t>
-      </w:r>
-      <w:r>
-        <w:rPr>
-          <w:color w:val="000000" w:themeColor="text1"/>
-          <w:spacing w:val="-2"/>
-          <w:sz w:val="28"/>
-          <w:szCs w:val="26"/>
-        </w:rPr>
-        <w:t>марта</w:t>
-      </w:r>
-      <w:r>
-        <w:rPr>
-          <w:color w:val="000000" w:themeColor="text1"/>
-          <w:spacing w:val="-2"/>
-          <w:sz w:val="28"/>
-          <w:szCs w:val="26"/>
-        </w:rPr>
-        <w:t xml:space="preserve"> 2022 г. по </w:t>
-      </w:r>
-      <w:r>
-        <w:rPr>
-          <w:color w:val="000000" w:themeColor="text1"/>
-          <w:spacing w:val="-2"/>
-          <w:sz w:val="28"/>
-          <w:szCs w:val="26"/>
-        </w:rPr>
-        <w:t>16</w:t>
-      </w:r>
-      <w:r>
-        <w:rPr>
-          <w:color w:val="000000" w:themeColor="text1"/>
-          <w:spacing w:val="-2"/>
-          <w:sz w:val="28"/>
-          <w:szCs w:val="26"/>
-        </w:rPr>
-        <w:t xml:space="preserve"> </w:t>
-      </w:r>
-      <w:r>
-        <w:rPr>
-          <w:color w:val="000000" w:themeColor="text1"/>
-          <w:spacing w:val="-2"/>
-          <w:sz w:val="28"/>
-          <w:szCs w:val="26"/>
-        </w:rPr>
-        <w:t>марта</w:t>
-      </w:r>
-      <w:r>
-        <w:rPr>
-          <w:color w:val="000000" w:themeColor="text1"/>
-          <w:spacing w:val="-2"/>
-          <w:sz w:val="28"/>
-          <w:szCs w:val="26"/>
-        </w:rPr>
-        <w:t xml:space="preserve"> 2022 г. – </w:t>
+        <w:t xml:space="preserve"> марта 2022 г. – </w:t>
       </w:r>
       <w:r>
         <w:rPr>
@@ -2561,25 +2619,7 @@
           <w:sz w:val="28"/>
           <w:szCs w:val="26"/>
         </w:rPr>
-        <w:t xml:space="preserve"> </w:t>
-      </w:r>
-      <w:r>
-        <w:rPr>
-          <w:color w:val="000000" w:themeColor="text1"/>
-          <w:spacing w:val="-2"/>
-          <w:sz w:val="28"/>
-          <w:szCs w:val="26"/>
-        </w:rPr>
-        <w:t>марта</w:t>
-      </w:r>
-      <w:r>
-        <w:rPr>
-          <w:color w:val="000000" w:themeColor="text1"/>
-          <w:spacing w:val="-2"/>
-          <w:sz w:val="28"/>
-          <w:szCs w:val="26"/>
-        </w:rPr>
-        <w:t xml:space="preserve"> 2022 г. по </w:t>
+        <w:t xml:space="preserve"> марта 2022 г. по </w:t>
       </w:r>
       <w:r>
         <w:rPr>
@@ -2649,79 +2689,7 @@
           <w:sz w:val="28"/>
           <w:szCs w:val="26"/>
         </w:rPr>
-        <w:t xml:space="preserve">С </w:t>
-      </w:r>
-      <w:r>
-        <w:rPr>
-          <w:color w:val="000000" w:themeColor="text1"/>
-          <w:spacing w:val="-2"/>
-          <w:sz w:val="28"/>
-          <w:szCs w:val="26"/>
-        </w:rPr>
-        <w:t>2</w:t>
-      </w:r>
-      <w:r>
-        <w:rPr>
-          <w:color w:val="000000" w:themeColor="text1"/>
-          <w:spacing w:val="-2"/>
-          <w:sz w:val="28"/>
-          <w:szCs w:val="26"/>
-        </w:rPr>
-        <w:t xml:space="preserve">9 </w:t>
-      </w:r>
-      <w:r>
-        <w:rPr>
-          <w:color w:val="000000" w:themeColor="text1"/>
-          <w:spacing w:val="-2"/>
-          <w:sz w:val="28"/>
-          <w:szCs w:val="26"/>
-        </w:rPr>
-        <w:t>марта</w:t>
-      </w:r>
-      <w:r>
-        <w:rPr>
-          <w:color w:val="000000" w:themeColor="text1"/>
-          <w:spacing w:val="-2"/>
-          <w:sz w:val="28"/>
-          <w:szCs w:val="26"/>
-        </w:rPr>
-        <w:t xml:space="preserve"> 2022 г. по </w:t>
-      </w:r>
-      <w:r>
-        <w:rPr>
-          <w:color w:val="000000" w:themeColor="text1"/>
-          <w:spacing w:val="-2"/>
-          <w:sz w:val="28"/>
-          <w:szCs w:val="26"/>
-        </w:rPr>
-        <w:t>07</w:t>
-      </w:r>
-      <w:r>
-        <w:rPr>
-          <w:color w:val="000000" w:themeColor="text1"/>
-          <w:spacing w:val="-2"/>
-          <w:sz w:val="28"/>
-          <w:szCs w:val="26"/>
-        </w:rPr>
-        <w:t xml:space="preserve"> </w:t>
-      </w:r>
-      <w:r>
-        <w:rPr>
-          <w:color w:val="000000" w:themeColor="text1"/>
-          <w:spacing w:val="-2"/>
-          <w:sz w:val="28"/>
-          <w:szCs w:val="26"/>
-        </w:rPr>
-        <w:t>апреля</w:t>
-      </w:r>
-      <w:r>
-        <w:rPr>
-          <w:color w:val="000000" w:themeColor="text1"/>
-          <w:spacing w:val="-2"/>
-          <w:sz w:val="28"/>
-          <w:szCs w:val="26"/>
-        </w:rPr>
-        <w:t xml:space="preserve"> 2022 г. – </w:t>
+        <w:t xml:space="preserve">С 29 марта 2022 г. по 07 апреля 2022 г. – </w:t>
       </w:r>
       <w:r>
         <w:rPr>
@@ -2755,79 +2723,7 @@
           <w:sz w:val="28"/>
           <w:szCs w:val="26"/>
         </w:rPr>
-        <w:t xml:space="preserve">С </w:t>
-      </w:r>
-      <w:r>
-        <w:rPr>
-          <w:color w:val="000000" w:themeColor="text1"/>
-          <w:spacing w:val="-2"/>
-          <w:sz w:val="28"/>
-          <w:szCs w:val="26"/>
-        </w:rPr>
-        <w:t>08</w:t>
-      </w:r>
-      <w:r>
-        <w:rPr>
-          <w:color w:val="000000" w:themeColor="text1"/>
-          <w:spacing w:val="-2"/>
-          <w:sz w:val="28"/>
-          <w:szCs w:val="26"/>
-        </w:rPr>
-        <w:t xml:space="preserve"> </w:t>
-      </w:r>
-      <w:r>
-        <w:rPr>
-          <w:color w:val="000000" w:themeColor="text1"/>
-          <w:spacing w:val="-2"/>
-          <w:sz w:val="28"/>
-          <w:szCs w:val="26"/>
-        </w:rPr>
-        <w:t>апреля</w:t>
-      </w:r>
-      <w:r>
-        <w:rPr>
-          <w:color w:val="000000" w:themeColor="text1"/>
-          <w:spacing w:val="-2"/>
-          <w:sz w:val="28"/>
-          <w:szCs w:val="26"/>
-        </w:rPr>
-        <w:t xml:space="preserve"> 2022 г. по </w:t>
-      </w:r>
-      <w:r>
-        <w:rPr>
-          <w:color w:val="000000" w:themeColor="text1"/>
-          <w:spacing w:val="-2"/>
-          <w:sz w:val="28"/>
-          <w:szCs w:val="26"/>
-        </w:rPr>
-        <w:t>13</w:t>
-      </w:r>
-      <w:r>
-        <w:rPr>
-          <w:color w:val="000000" w:themeColor="text1"/>
-          <w:spacing w:val="-2"/>
-          <w:sz w:val="28"/>
-          <w:szCs w:val="26"/>
-        </w:rPr>
-        <w:t xml:space="preserve"> </w:t>
-      </w:r>
-      <w:r>
-        <w:rPr>
-          <w:color w:val="000000" w:themeColor="text1"/>
-          <w:spacing w:val="-2"/>
-          <w:sz w:val="28"/>
-          <w:szCs w:val="26"/>
-        </w:rPr>
-        <w:t>апреля</w:t>
-      </w:r>
-      <w:r>
-        <w:rPr>
-          <w:color w:val="000000" w:themeColor="text1"/>
-          <w:spacing w:val="-2"/>
-          <w:sz w:val="28"/>
-          <w:szCs w:val="26"/>
-        </w:rPr>
-        <w:t xml:space="preserve"> 2022 г. – </w:t>
+        <w:t xml:space="preserve">С 08 апреля 2022 г. по 13 апреля 2022 г. – </w:t>
       </w:r>
       <w:r>
         <w:rPr>
@@ -2860,79 +2756,7 @@
           <w:sz w:val="28"/>
           <w:szCs w:val="26"/>
         </w:rPr>
-        <w:t xml:space="preserve">С </w:t>
-      </w:r>
-      <w:r>
-        <w:rPr>
-          <w:color w:val="000000" w:themeColor="text1"/>
-          <w:spacing w:val="-2"/>
-          <w:sz w:val="28"/>
-          <w:szCs w:val="26"/>
-        </w:rPr>
-        <w:t>14</w:t>
-      </w:r>
-      <w:r>
-        <w:rPr>
-          <w:color w:val="000000" w:themeColor="text1"/>
-          <w:spacing w:val="-2"/>
-          <w:sz w:val="28"/>
-          <w:szCs w:val="26"/>
-        </w:rPr>
-        <w:t xml:space="preserve"> </w:t>
-      </w:r>
-      <w:r>
-        <w:rPr>
-          <w:color w:val="000000" w:themeColor="text1"/>
-          <w:spacing w:val="-2"/>
-          <w:sz w:val="28"/>
-          <w:szCs w:val="26"/>
-        </w:rPr>
-        <w:t>апреля</w:t>
-      </w:r>
-      <w:r>
-        <w:rPr>
-          <w:color w:val="000000" w:themeColor="text1"/>
-          <w:spacing w:val="-2"/>
-          <w:sz w:val="28"/>
-          <w:szCs w:val="26"/>
-        </w:rPr>
-        <w:t xml:space="preserve"> 2022 г. по </w:t>
-      </w:r>
-      <w:r>
-        <w:rPr>
-          <w:color w:val="000000" w:themeColor="text1"/>
-          <w:spacing w:val="-2"/>
-          <w:sz w:val="28"/>
-          <w:szCs w:val="26"/>
-        </w:rPr>
-        <w:t>30</w:t>
-      </w:r>
-      <w:r>
-        <w:rPr>
-          <w:color w:val="000000" w:themeColor="text1"/>
-          <w:spacing w:val="-2"/>
-          <w:sz w:val="28"/>
-          <w:szCs w:val="26"/>
-        </w:rPr>
-        <w:t xml:space="preserve"> </w:t>
-      </w:r>
-      <w:r>
-        <w:rPr>
-          <w:color w:val="000000" w:themeColor="text1"/>
-          <w:spacing w:val="-2"/>
-          <w:sz w:val="28"/>
-          <w:szCs w:val="26"/>
-        </w:rPr>
-        <w:t>апреля</w:t>
-      </w:r>
-      <w:r>
-        <w:rPr>
-          <w:color w:val="000000" w:themeColor="text1"/>
-          <w:spacing w:val="-2"/>
-          <w:sz w:val="28"/>
-          <w:szCs w:val="26"/>
-        </w:rPr>
-        <w:t xml:space="preserve"> 2022 г. – </w:t>
+        <w:t xml:space="preserve">С 14 апреля 2022 г. по 30 апреля 2022 г. – </w:t>
       </w:r>
       <w:r>
         <w:rPr>
@@ -2992,79 +2816,7 @@
           <w:sz w:val="28"/>
           <w:szCs w:val="26"/>
         </w:rPr>
-        <w:t xml:space="preserve">С </w:t>
-      </w:r>
-      <w:r>
-        <w:rPr>
-          <w:color w:val="000000" w:themeColor="text1"/>
-          <w:spacing w:val="-2"/>
-          <w:sz w:val="28"/>
-          <w:szCs w:val="26"/>
-        </w:rPr>
-        <w:t>1</w:t>
-      </w:r>
-      <w:r>
-        <w:rPr>
-          <w:color w:val="000000" w:themeColor="text1"/>
-          <w:spacing w:val="-2"/>
-          <w:sz w:val="28"/>
-          <w:szCs w:val="26"/>
-        </w:rPr>
-        <w:t xml:space="preserve"> </w:t>
-      </w:r>
-      <w:r>
-        <w:rPr>
-          <w:color w:val="000000" w:themeColor="text1"/>
-          <w:spacing w:val="-2"/>
-          <w:sz w:val="28"/>
-          <w:szCs w:val="26"/>
-        </w:rPr>
-        <w:t>мая</w:t>
-      </w:r>
-      <w:r>
-        <w:rPr>
-          <w:color w:val="000000" w:themeColor="text1"/>
-          <w:spacing w:val="-2"/>
-          <w:sz w:val="28"/>
-          <w:szCs w:val="26"/>
-        </w:rPr>
-        <w:t xml:space="preserve"> 2022 г. по </w:t>
-      </w:r>
-      <w:r>
-        <w:rPr>
-          <w:color w:val="000000" w:themeColor="text1"/>
-          <w:spacing w:val="-2"/>
-          <w:sz w:val="28"/>
-          <w:szCs w:val="26"/>
-        </w:rPr>
-        <w:t>10</w:t>
-      </w:r>
-      <w:r>
-        <w:rPr>
-          <w:color w:val="000000" w:themeColor="text1"/>
-          <w:spacing w:val="-2"/>
-          <w:sz w:val="28"/>
-          <w:szCs w:val="26"/>
-        </w:rPr>
-        <w:t xml:space="preserve"> </w:t>
-      </w:r>
-      <w:r>
-        <w:rPr>
-          <w:color w:val="000000" w:themeColor="text1"/>
-          <w:spacing w:val="-2"/>
-          <w:sz w:val="28"/>
-          <w:szCs w:val="26"/>
-        </w:rPr>
-        <w:t>мая</w:t>
-      </w:r>
-      <w:r>
-        <w:rPr>
-          <w:color w:val="000000" w:themeColor="text1"/>
-          <w:spacing w:val="-2"/>
-          <w:sz w:val="28"/>
-          <w:szCs w:val="26"/>
-        </w:rPr>
-        <w:t xml:space="preserve"> 2022 г. – </w:t>
+        <w:t xml:space="preserve">С 1 мая 2022 г. по 10 мая 2022 г. – </w:t>
       </w:r>
       <w:r>
         <w:rPr>
@@ -3374,13 +3126,15 @@
         <w:pStyle w:val="a8"/>
         <w:numPr>
           <w:ilvl w:val="0"/>
-          <w:numId w:val="18"/>
+          <w:numId w:val="3"/>
         </w:numPr>
         <w:overflowPunct w:val="0"/>
         <w:autoSpaceDE w:val="0"/>
         <w:autoSpaceDN w:val="0"/>
         <w:adjustRightInd w:val="0"/>
         <w:spacing w:line="360" w:lineRule="auto"/>
+        <w:ind w:left="0" w:firstLine="0"/>
+        <w:jc w:val="center"/>
         <w:textAlignment w:val="baseline"/>
         <w:rPr>
           <w:b/>
@@ -3395,15 +3149,7 @@
           <w:szCs w:val="26"/>
         </w:rPr>
         <w:lastRenderedPageBreak/>
-        <w:t>Отзыв руководителя практики от МАИ</w:t>
-      </w:r>
-      <w:r>
-        <w:rPr>
-          <w:b/>
-          <w:sz w:val="26"/>
-          <w:szCs w:val="26"/>
-        </w:rPr>
-        <w:t xml:space="preserve"> </w:t>
+        <w:t>ОТЗЫВ РУКОВОДИТЕЛЯ ПРАКТИКИ ОТ МАИ</w:t>
       </w:r>
     </w:p>
     <w:p>
@@ -3501,8 +3247,6 @@
         </w:rPr>
         <w:t>а</w:t>
       </w:r>
-      <w:bookmarkStart w:id="0" w:name="_GoBack"/>
-      <w:bookmarkEnd w:id="0"/>
       <w:r>
         <w:rPr>
           <w:color w:val="000000" w:themeColor="text1"/>
@@ -6054,6 +5798,875 @@
     </w:p>
     <w:p>
       <w:pPr>
+        <w:pStyle w:val="a8"/>
+        <w:numPr>
+          <w:ilvl w:val="0"/>
+          <w:numId w:val="3"/>
+        </w:numPr>
+        <w:overflowPunct w:val="0"/>
+        <w:autoSpaceDE w:val="0"/>
+        <w:autoSpaceDN w:val="0"/>
+        <w:adjustRightInd w:val="0"/>
+        <w:spacing w:line="360" w:lineRule="auto"/>
+        <w:jc w:val="center"/>
+        <w:textAlignment w:val="baseline"/>
+        <w:rPr>
+          <w:b/>
+          <w:color w:val="FF0000"/>
+          <w:sz w:val="26"/>
+          <w:szCs w:val="26"/>
+        </w:rPr>
+      </w:pPr>
+      <w:r>
+        <w:rPr>
+          <w:b/>
+          <w:sz w:val="26"/>
+          <w:szCs w:val="26"/>
+        </w:rPr>
+        <w:lastRenderedPageBreak/>
+        <w:t>ОТЧЕТ СТУДЕНТА О ПРАКТИКЕ</w:t>
+      </w:r>
+    </w:p>
+    <w:p>
+      <w:pPr>
+        <w:spacing w:line="360" w:lineRule="auto"/>
+        <w:jc w:val="center"/>
+        <w:rPr>
+          <w:b/>
+          <w:bCs/>
+          <w:sz w:val="28"/>
+          <w:szCs w:val="28"/>
+        </w:rPr>
+      </w:pPr>
+      <w:r>
+        <w:rPr>
+          <w:b/>
+          <w:bCs/>
+          <w:color w:val="2C2D2E"/>
+          <w:sz w:val="28"/>
+          <w:szCs w:val="28"/>
+          <w:shd w:val="clear" w:color="auto" w:fill="FFFFFF"/>
+        </w:rPr>
+        <w:t>Семантически-ориентированный естественно-языковой интерфейс для взаимодействия с Системой взаимосвязанных открытых данных (</w:t>
+      </w:r>
+      <w:r>
+        <w:rPr>
+          <w:b/>
+          <w:bCs/>
+          <w:color w:val="2C2D2E"/>
+          <w:sz w:val="28"/>
+          <w:szCs w:val="28"/>
+          <w:shd w:val="clear" w:color="auto" w:fill="FFFFFF"/>
+          <w:lang w:val="en-US"/>
+        </w:rPr>
+        <w:t>Linked Open Data</w:t>
+      </w:r>
+      <w:r>
+        <w:rPr>
+          <w:b/>
+          <w:bCs/>
+          <w:color w:val="2C2D2E"/>
+          <w:sz w:val="28"/>
+          <w:szCs w:val="28"/>
+          <w:shd w:val="clear" w:color="auto" w:fill="FFFFFF"/>
+        </w:rPr>
+        <w:t>)</w:t>
+      </w:r>
+    </w:p>
+    <w:p>
+      <w:pPr>
+        <w:spacing w:line="360" w:lineRule="auto"/>
+        <w:ind w:firstLine="851"/>
+        <w:jc w:val="both"/>
+        <w:rPr>
+          <w:sz w:val="28"/>
+          <w:szCs w:val="28"/>
+        </w:rPr>
+      </w:pPr>
+      <w:r>
+        <w:rPr>
+          <w:sz w:val="28"/>
+          <w:szCs w:val="28"/>
+        </w:rPr>
+        <w:t>В современном мире всё больш</w:t>
+      </w:r>
+      <w:r>
+        <w:rPr>
+          <w:sz w:val="28"/>
+          <w:szCs w:val="28"/>
+        </w:rPr>
+        <w:t>е</w:t>
+      </w:r>
+      <w:r>
+        <w:rPr>
+          <w:sz w:val="28"/>
+          <w:szCs w:val="28"/>
+        </w:rPr>
+        <w:t>е распространение получают связные данные в связи с внедрением соответствующих принципов в Интернет</w:t>
+      </w:r>
+      <w:r>
+        <w:rPr>
+          <w:sz w:val="28"/>
+          <w:szCs w:val="28"/>
+        </w:rPr>
+        <w:t>е</w:t>
+      </w:r>
+      <w:r>
+        <w:rPr>
+          <w:sz w:val="28"/>
+          <w:szCs w:val="28"/>
+        </w:rPr>
+        <w:t>.</w:t>
+      </w:r>
+      <w:r>
+        <w:rPr>
+          <w:sz w:val="28"/>
+          <w:szCs w:val="28"/>
+        </w:rPr>
+        <w:t xml:space="preserve"> Связность данных обеспечивается в системе взаимосвязанных открытых данных (</w:t>
+      </w:r>
+      <w:r>
+        <w:rPr>
+          <w:sz w:val="28"/>
+          <w:szCs w:val="28"/>
+          <w:lang w:val="en-US"/>
+        </w:rPr>
+        <w:t>Linked</w:t>
+      </w:r>
+      <w:r>
+        <w:rPr>
+          <w:sz w:val="28"/>
+          <w:szCs w:val="28"/>
+        </w:rPr>
+        <w:t xml:space="preserve"> </w:t>
+      </w:r>
+      <w:r>
+        <w:rPr>
+          <w:sz w:val="28"/>
+          <w:szCs w:val="28"/>
+          <w:lang w:val="en-US"/>
+        </w:rPr>
+        <w:t>Open</w:t>
+      </w:r>
+      <w:r>
+        <w:rPr>
+          <w:sz w:val="28"/>
+          <w:szCs w:val="28"/>
+        </w:rPr>
+        <w:t xml:space="preserve"> </w:t>
+      </w:r>
+      <w:r>
+        <w:rPr>
+          <w:sz w:val="28"/>
+          <w:szCs w:val="28"/>
+          <w:lang w:val="en-US"/>
+        </w:rPr>
+        <w:t>Data</w:t>
+      </w:r>
+      <w:r>
+        <w:rPr>
+          <w:sz w:val="28"/>
+          <w:szCs w:val="28"/>
+        </w:rPr>
+        <w:t>)</w:t>
+      </w:r>
+      <w:r>
+        <w:rPr>
+          <w:sz w:val="28"/>
+          <w:szCs w:val="28"/>
+        </w:rPr>
+        <w:t xml:space="preserve">. </w:t>
+      </w:r>
+      <w:r>
+        <w:rPr>
+          <w:sz w:val="28"/>
+          <w:szCs w:val="28"/>
+        </w:rPr>
+        <w:t xml:space="preserve">В качестве внутреннего формата хранения и представления используется </w:t>
+      </w:r>
+      <w:r>
+        <w:rPr>
+          <w:sz w:val="28"/>
+          <w:szCs w:val="28"/>
+          <w:lang w:val="en-US"/>
+        </w:rPr>
+        <w:t>RDF</w:t>
+      </w:r>
+      <w:r>
+        <w:rPr>
+          <w:sz w:val="28"/>
+          <w:szCs w:val="28"/>
+        </w:rPr>
+        <w:t xml:space="preserve">. </w:t>
+      </w:r>
+    </w:p>
+    <w:p>
+      <w:pPr>
+        <w:spacing w:line="360" w:lineRule="auto"/>
+        <w:ind w:firstLine="851"/>
+        <w:jc w:val="both"/>
+        <w:rPr>
+          <w:sz w:val="28"/>
+          <w:szCs w:val="28"/>
+        </w:rPr>
+      </w:pPr>
+      <w:r>
+        <w:rPr>
+          <w:sz w:val="28"/>
+          <w:szCs w:val="28"/>
+          <w:lang w:val="en-US"/>
+        </w:rPr>
+        <w:t>RDF</w:t>
+      </w:r>
+      <w:r>
+        <w:rPr>
+          <w:sz w:val="28"/>
+          <w:szCs w:val="28"/>
+        </w:rPr>
+        <w:t xml:space="preserve"> (</w:t>
+      </w:r>
+      <w:r>
+        <w:rPr>
+          <w:sz w:val="28"/>
+          <w:szCs w:val="28"/>
+          <w:lang w:val="en-US"/>
+        </w:rPr>
+        <w:t>Resource</w:t>
+      </w:r>
+      <w:r>
+        <w:rPr>
+          <w:sz w:val="28"/>
+          <w:szCs w:val="28"/>
+        </w:rPr>
+        <w:t xml:space="preserve"> </w:t>
+      </w:r>
+      <w:r>
+        <w:rPr>
+          <w:sz w:val="28"/>
+          <w:szCs w:val="28"/>
+          <w:lang w:val="en-US"/>
+        </w:rPr>
+        <w:t>Description</w:t>
+      </w:r>
+      <w:r>
+        <w:rPr>
+          <w:sz w:val="28"/>
+          <w:szCs w:val="28"/>
+        </w:rPr>
+        <w:t xml:space="preserve"> </w:t>
+      </w:r>
+      <w:r>
+        <w:rPr>
+          <w:sz w:val="28"/>
+          <w:szCs w:val="28"/>
+          <w:lang w:val="en-US"/>
+        </w:rPr>
+        <w:t>Framework</w:t>
+      </w:r>
+      <w:r>
+        <w:rPr>
+          <w:sz w:val="28"/>
+          <w:szCs w:val="28"/>
+        </w:rPr>
+        <w:t xml:space="preserve">) – </w:t>
+      </w:r>
+      <w:r>
+        <w:rPr>
+          <w:sz w:val="28"/>
+          <w:szCs w:val="28"/>
+        </w:rPr>
+        <w:t xml:space="preserve">формат описания ресурсов и их взаимосвязей. Записи в формате </w:t>
+      </w:r>
+      <w:r>
+        <w:rPr>
+          <w:sz w:val="28"/>
+          <w:szCs w:val="28"/>
+          <w:lang w:val="en-US"/>
+        </w:rPr>
+        <w:t>RDF</w:t>
+      </w:r>
+      <w:r>
+        <w:rPr>
+          <w:sz w:val="28"/>
+          <w:szCs w:val="28"/>
+        </w:rPr>
+        <w:t xml:space="preserve"> </w:t>
+      </w:r>
+      <w:r>
+        <w:rPr>
+          <w:sz w:val="28"/>
+          <w:szCs w:val="28"/>
+        </w:rPr>
+        <w:t>представляют собой тройки вида</w:t>
+      </w:r>
+      <w:r>
+        <w:rPr>
+          <w:sz w:val="28"/>
+          <w:szCs w:val="28"/>
+        </w:rPr>
+        <w:t xml:space="preserve"> {</w:t>
+      </w:r>
+      <w:r>
+        <w:rPr>
+          <w:sz w:val="28"/>
+          <w:szCs w:val="28"/>
+        </w:rPr>
+        <w:t>Субъект, Отношение, Объект</w:t>
+      </w:r>
+      <w:r>
+        <w:rPr>
+          <w:sz w:val="28"/>
+          <w:szCs w:val="28"/>
+        </w:rPr>
+        <w:t>}.</w:t>
+      </w:r>
+      <w:r>
+        <w:rPr>
+          <w:sz w:val="28"/>
+          <w:szCs w:val="28"/>
+        </w:rPr>
+        <w:t xml:space="preserve">  Субъект и объект являются элементами множества ресурсов, а отношение – множества свойств (подмножества ресурсов, описывающих свойства и отношения между ресурсами). Для обращения к взаимосвязанным данным в формате </w:t>
+      </w:r>
+      <w:r>
+        <w:rPr>
+          <w:sz w:val="28"/>
+          <w:szCs w:val="28"/>
+          <w:lang w:val="en-US"/>
+        </w:rPr>
+        <w:t>RDF</w:t>
+      </w:r>
+      <w:r>
+        <w:rPr>
+          <w:sz w:val="28"/>
+          <w:szCs w:val="28"/>
+        </w:rPr>
+        <w:t xml:space="preserve"> </w:t>
+      </w:r>
+      <w:r>
+        <w:rPr>
+          <w:sz w:val="28"/>
+          <w:szCs w:val="28"/>
+        </w:rPr>
+        <w:t xml:space="preserve">используется язык </w:t>
+      </w:r>
+      <w:r>
+        <w:rPr>
+          <w:sz w:val="28"/>
+          <w:szCs w:val="28"/>
+          <w:lang w:val="en-US"/>
+        </w:rPr>
+        <w:t>SPARQL</w:t>
+      </w:r>
+      <w:r>
+        <w:rPr>
+          <w:sz w:val="28"/>
+          <w:szCs w:val="28"/>
+        </w:rPr>
+        <w:t xml:space="preserve">. </w:t>
+      </w:r>
+    </w:p>
+    <w:p>
+      <w:pPr>
+        <w:spacing w:line="360" w:lineRule="auto"/>
+        <w:ind w:firstLine="851"/>
+        <w:jc w:val="both"/>
+        <w:rPr>
+          <w:sz w:val="28"/>
+          <w:szCs w:val="28"/>
+        </w:rPr>
+      </w:pPr>
+      <w:r>
+        <w:rPr>
+          <w:sz w:val="28"/>
+          <w:szCs w:val="28"/>
+          <w:lang w:val="en-US"/>
+        </w:rPr>
+        <w:t>SPARQL</w:t>
+      </w:r>
+      <w:r>
+        <w:rPr>
+          <w:sz w:val="28"/>
+          <w:szCs w:val="28"/>
+        </w:rPr>
+        <w:t xml:space="preserve"> </w:t>
+      </w:r>
+      <w:r>
+        <w:rPr>
+          <w:sz w:val="28"/>
+          <w:szCs w:val="28"/>
+        </w:rPr>
+        <w:t xml:space="preserve">– язык запросов к взаимосвязанным данным в формате </w:t>
+      </w:r>
+      <w:r>
+        <w:rPr>
+          <w:sz w:val="28"/>
+          <w:szCs w:val="28"/>
+          <w:lang w:val="en-US"/>
+        </w:rPr>
+        <w:t>RDF</w:t>
+      </w:r>
+      <w:r>
+        <w:rPr>
+          <w:sz w:val="28"/>
+          <w:szCs w:val="28"/>
+        </w:rPr>
+        <w:t xml:space="preserve">. </w:t>
+      </w:r>
+      <w:r>
+        <w:rPr>
+          <w:sz w:val="28"/>
+          <w:szCs w:val="28"/>
+        </w:rPr>
+        <w:t xml:space="preserve">Имеет </w:t>
+      </w:r>
+      <w:r>
+        <w:rPr>
+          <w:sz w:val="28"/>
+          <w:szCs w:val="28"/>
+          <w:lang w:val="en-US"/>
+        </w:rPr>
+        <w:t>SQL</w:t>
+      </w:r>
+      <w:r>
+        <w:rPr>
+          <w:sz w:val="28"/>
+          <w:szCs w:val="28"/>
+        </w:rPr>
+        <w:t>-подобную структуру запроса, а именно «</w:t>
+      </w:r>
+      <w:r>
+        <w:rPr>
+          <w:sz w:val="28"/>
+          <w:szCs w:val="28"/>
+          <w:lang w:val="en-US"/>
+        </w:rPr>
+        <w:t>SELECT</w:t>
+      </w:r>
+      <w:r>
+        <w:rPr>
+          <w:sz w:val="28"/>
+          <w:szCs w:val="28"/>
+        </w:rPr>
+        <w:t xml:space="preserve"> </w:t>
+      </w:r>
+      <w:r>
+        <w:rPr>
+          <w:sz w:val="28"/>
+          <w:szCs w:val="28"/>
+          <w:lang w:val="en-US"/>
+        </w:rPr>
+        <w:t>FROM</w:t>
+      </w:r>
+      <w:r>
+        <w:rPr>
+          <w:sz w:val="28"/>
+          <w:szCs w:val="28"/>
+        </w:rPr>
+        <w:t xml:space="preserve"> </w:t>
+      </w:r>
+      <w:r>
+        <w:rPr>
+          <w:sz w:val="28"/>
+          <w:szCs w:val="28"/>
+          <w:lang w:val="en-US"/>
+        </w:rPr>
+        <w:t>WHERE</w:t>
+      </w:r>
+      <w:r>
+        <w:rPr>
+          <w:sz w:val="28"/>
+          <w:szCs w:val="28"/>
+        </w:rPr>
+        <w:t xml:space="preserve">». Иными словами, запрос на языке </w:t>
+      </w:r>
+      <w:r>
+        <w:rPr>
+          <w:sz w:val="28"/>
+          <w:szCs w:val="28"/>
+          <w:lang w:val="en-US"/>
+        </w:rPr>
+        <w:t>SPARQL</w:t>
+      </w:r>
+      <w:r>
+        <w:rPr>
+          <w:sz w:val="28"/>
+          <w:szCs w:val="28"/>
+        </w:rPr>
+        <w:t xml:space="preserve"> </w:t>
+      </w:r>
+      <w:r>
+        <w:rPr>
+          <w:sz w:val="28"/>
+          <w:szCs w:val="28"/>
+        </w:rPr>
+        <w:t>определяет какой ресурс является искомым, в каком источнике проводить поиск и каким параметрам должен отвечать искомый ресурс.</w:t>
+      </w:r>
+    </w:p>
+    <w:p>
+      <w:pPr>
+        <w:spacing w:line="360" w:lineRule="auto"/>
+        <w:ind w:firstLine="851"/>
+        <w:jc w:val="both"/>
+        <w:rPr>
+          <w:sz w:val="28"/>
+          <w:szCs w:val="28"/>
+        </w:rPr>
+      </w:pPr>
+      <w:r>
+        <w:rPr>
+          <w:sz w:val="28"/>
+          <w:szCs w:val="28"/>
+        </w:rPr>
+        <w:t xml:space="preserve">Учитывая тот факт, что для обращения к </w:t>
+      </w:r>
+      <w:r>
+        <w:rPr>
+          <w:sz w:val="28"/>
+          <w:szCs w:val="28"/>
+          <w:lang w:val="en-US"/>
+        </w:rPr>
+        <w:t>LOD</w:t>
+      </w:r>
+      <w:r>
+        <w:rPr>
+          <w:sz w:val="28"/>
+          <w:szCs w:val="28"/>
+        </w:rPr>
+        <w:t xml:space="preserve"> </w:t>
+      </w:r>
+      <w:r>
+        <w:rPr>
+          <w:sz w:val="28"/>
+          <w:szCs w:val="28"/>
+        </w:rPr>
+        <w:t xml:space="preserve">необходимо владение языком </w:t>
+      </w:r>
+      <w:r>
+        <w:rPr>
+          <w:sz w:val="28"/>
+          <w:szCs w:val="28"/>
+          <w:lang w:val="en-US"/>
+        </w:rPr>
+        <w:t>SPARQL</w:t>
+      </w:r>
+      <w:r>
+        <w:rPr>
+          <w:sz w:val="28"/>
+          <w:szCs w:val="28"/>
+        </w:rPr>
+        <w:t xml:space="preserve"> </w:t>
+      </w:r>
+      <w:r>
+        <w:rPr>
+          <w:sz w:val="28"/>
+          <w:szCs w:val="28"/>
+        </w:rPr>
+        <w:t xml:space="preserve">и хотя бы иметь представление о формате </w:t>
+      </w:r>
+      <w:r>
+        <w:rPr>
+          <w:sz w:val="28"/>
+          <w:szCs w:val="28"/>
+          <w:lang w:val="en-US"/>
+        </w:rPr>
+        <w:t>RDF</w:t>
+      </w:r>
+      <w:r>
+        <w:rPr>
+          <w:sz w:val="28"/>
+          <w:szCs w:val="28"/>
+        </w:rPr>
+        <w:t xml:space="preserve">, использование системы становится невозможным или сильно затруднённым для людей, не имеющих опыта использования специальных языков запросов, таких как </w:t>
+      </w:r>
+      <w:r>
+        <w:rPr>
+          <w:sz w:val="28"/>
+          <w:szCs w:val="28"/>
+          <w:lang w:val="en-US"/>
+        </w:rPr>
+        <w:t>SQL</w:t>
+      </w:r>
+      <w:r>
+        <w:rPr>
+          <w:sz w:val="28"/>
+          <w:szCs w:val="28"/>
+        </w:rPr>
+        <w:t xml:space="preserve"> </w:t>
+      </w:r>
+      <w:r>
+        <w:rPr>
+          <w:sz w:val="28"/>
+          <w:szCs w:val="28"/>
+        </w:rPr>
+        <w:t xml:space="preserve">или </w:t>
+      </w:r>
+      <w:r>
+        <w:rPr>
+          <w:sz w:val="28"/>
+          <w:szCs w:val="28"/>
+          <w:lang w:val="en-US"/>
+        </w:rPr>
+        <w:t>SPARQL</w:t>
+      </w:r>
+      <w:r>
+        <w:rPr>
+          <w:sz w:val="28"/>
+          <w:szCs w:val="28"/>
+        </w:rPr>
+        <w:t xml:space="preserve">. </w:t>
+      </w:r>
+      <w:r>
+        <w:rPr>
+          <w:sz w:val="28"/>
+          <w:szCs w:val="28"/>
+        </w:rPr>
+        <w:t xml:space="preserve">В свою очередь </w:t>
+      </w:r>
+      <w:r>
+        <w:rPr>
+          <w:sz w:val="28"/>
+          <w:szCs w:val="28"/>
+          <w:lang w:val="en-US"/>
+        </w:rPr>
+        <w:t>LOD</w:t>
+      </w:r>
+      <w:r>
+        <w:rPr>
+          <w:sz w:val="28"/>
+          <w:szCs w:val="28"/>
+        </w:rPr>
+        <w:t xml:space="preserve"> </w:t>
+      </w:r>
+      <w:r>
+        <w:rPr>
+          <w:sz w:val="28"/>
+          <w:szCs w:val="28"/>
+        </w:rPr>
+        <w:t xml:space="preserve">была бы полезна в разнообразных отраслях, таких как медицина, здравоохранение, научные исследования и бизнес, т.к. обеспечивает семантическую связь между разными ресурсами, в качестве которых могут </w:t>
+      </w:r>
+      <w:r>
+        <w:rPr>
+          <w:sz w:val="28"/>
+          <w:szCs w:val="28"/>
+        </w:rPr>
+        <w:lastRenderedPageBreak/>
+        <w:t xml:space="preserve">выступать научные публикации, разнообразные отчеты компаний и законодательные акты. В данной ситуации очевидным решение является разработка интеллектуального естественно-языкового интерфейса, обеспечивающего обращение к </w:t>
+      </w:r>
+      <w:r>
+        <w:rPr>
+          <w:sz w:val="28"/>
+          <w:szCs w:val="28"/>
+          <w:lang w:val="en-US"/>
+        </w:rPr>
+        <w:t>LOD</w:t>
+      </w:r>
+      <w:r>
+        <w:rPr>
+          <w:sz w:val="28"/>
+          <w:szCs w:val="28"/>
+        </w:rPr>
+        <w:t xml:space="preserve"> без специальных технических навыков, что позволит расширить использование </w:t>
+      </w:r>
+      <w:r>
+        <w:rPr>
+          <w:sz w:val="28"/>
+          <w:szCs w:val="28"/>
+          <w:lang w:val="en-US"/>
+        </w:rPr>
+        <w:t>LOD</w:t>
+      </w:r>
+      <w:r>
+        <w:rPr>
+          <w:sz w:val="28"/>
+          <w:szCs w:val="28"/>
+        </w:rPr>
+        <w:t xml:space="preserve"> </w:t>
+      </w:r>
+      <w:r>
+        <w:rPr>
+          <w:sz w:val="28"/>
+          <w:szCs w:val="28"/>
+        </w:rPr>
+        <w:t xml:space="preserve">в отраслях, где система уже используется, и внедрить, где не используется. Но таких естественно-языковых интерфейсов, использующих в качестве языка для запросов </w:t>
+      </w:r>
+      <w:r>
+        <w:rPr>
+          <w:sz w:val="28"/>
+          <w:szCs w:val="28"/>
+        </w:rPr>
+        <w:t>русский,</w:t>
+      </w:r>
+      <w:r>
+        <w:rPr>
+          <w:sz w:val="28"/>
+          <w:szCs w:val="28"/>
+        </w:rPr>
+        <w:t xml:space="preserve"> нет, поэтому темой данной работы ставится разработка такого интерфейса.</w:t>
+      </w:r>
+    </w:p>
+    <w:p>
+      <w:pPr>
+        <w:spacing w:line="360" w:lineRule="auto"/>
+        <w:ind w:firstLine="851"/>
+        <w:jc w:val="both"/>
+        <w:rPr>
+          <w:sz w:val="28"/>
+          <w:szCs w:val="28"/>
+        </w:rPr>
+      </w:pPr>
+      <w:r>
+        <w:rPr>
+          <w:sz w:val="28"/>
+          <w:szCs w:val="28"/>
+        </w:rPr>
+        <w:t xml:space="preserve">Для использования естественно-языкового интерфейса при обращении к </w:t>
+      </w:r>
+      <w:r>
+        <w:rPr>
+          <w:sz w:val="28"/>
+          <w:szCs w:val="28"/>
+          <w:lang w:val="en-US"/>
+        </w:rPr>
+        <w:t>LOD</w:t>
+      </w:r>
+      <w:r>
+        <w:rPr>
+          <w:sz w:val="28"/>
+          <w:szCs w:val="28"/>
+        </w:rPr>
+        <w:t xml:space="preserve"> </w:t>
+      </w:r>
+      <w:r>
+        <w:rPr>
+          <w:sz w:val="28"/>
+          <w:szCs w:val="28"/>
+        </w:rPr>
+        <w:t xml:space="preserve">необходимо реализовать перевод запроса с естественного языка на язык запросов </w:t>
+      </w:r>
+      <w:r>
+        <w:rPr>
+          <w:sz w:val="28"/>
+          <w:szCs w:val="28"/>
+          <w:lang w:val="en-US"/>
+        </w:rPr>
+        <w:t>SPARQL</w:t>
+      </w:r>
+      <w:r>
+        <w:rPr>
+          <w:sz w:val="28"/>
+          <w:szCs w:val="28"/>
+        </w:rPr>
+        <w:t xml:space="preserve">. </w:t>
+      </w:r>
+      <w:r>
+        <w:rPr>
+          <w:sz w:val="28"/>
+          <w:szCs w:val="28"/>
+        </w:rPr>
+        <w:t xml:space="preserve">Поскольку данные в </w:t>
+      </w:r>
+      <w:r>
+        <w:rPr>
+          <w:sz w:val="28"/>
+          <w:szCs w:val="28"/>
+          <w:lang w:val="en-US"/>
+        </w:rPr>
+        <w:t>LOD</w:t>
+      </w:r>
+      <w:r>
+        <w:rPr>
+          <w:sz w:val="28"/>
+          <w:szCs w:val="28"/>
+        </w:rPr>
+        <w:t xml:space="preserve"> </w:t>
+      </w:r>
+      <w:r>
+        <w:rPr>
+          <w:sz w:val="28"/>
+          <w:szCs w:val="28"/>
+        </w:rPr>
+        <w:t xml:space="preserve">связываются семантически, то и при переводе необходимо учитывать семантику запроса. Следовательно, при переводе требуется промежуточный язык, позволяющий описать семантическое представление запроса на естественном языке, которое далее будет переведено в конструкции языка </w:t>
+      </w:r>
+      <w:r>
+        <w:rPr>
+          <w:sz w:val="28"/>
+          <w:szCs w:val="28"/>
+          <w:lang w:val="en-US"/>
+        </w:rPr>
+        <w:t>SPARQL</w:t>
+      </w:r>
+      <w:r>
+        <w:rPr>
+          <w:sz w:val="28"/>
+          <w:szCs w:val="28"/>
+        </w:rPr>
+        <w:t xml:space="preserve">. </w:t>
+      </w:r>
+    </w:p>
+    <w:p>
+      <w:pPr>
+        <w:spacing w:line="360" w:lineRule="auto"/>
+        <w:ind w:firstLine="851"/>
+        <w:jc w:val="both"/>
+        <w:rPr>
+          <w:sz w:val="28"/>
+          <w:szCs w:val="28"/>
+        </w:rPr>
+      </w:pPr>
+      <w:r>
+        <w:rPr>
+          <w:sz w:val="28"/>
+          <w:szCs w:val="28"/>
+        </w:rPr>
+        <w:t xml:space="preserve">Существует несколько подходов описания семантического представления, а именно: </w:t>
+      </w:r>
+      <w:r>
+        <w:rPr>
+          <w:sz w:val="28"/>
+          <w:szCs w:val="28"/>
+          <w:lang w:val="en-US"/>
+        </w:rPr>
+        <w:t>AMR</w:t>
+      </w:r>
+      <w:r>
+        <w:rPr>
+          <w:sz w:val="28"/>
+          <w:szCs w:val="28"/>
+        </w:rPr>
+        <w:t xml:space="preserve">, </w:t>
+      </w:r>
+      <w:r>
+        <w:rPr>
+          <w:sz w:val="28"/>
+          <w:szCs w:val="28"/>
+        </w:rPr>
+        <w:t xml:space="preserve">грамматика Монтегю и К-представление Фомичева В.А. (концептуальное представление). </w:t>
+      </w:r>
+      <w:r>
+        <w:rPr>
+          <w:sz w:val="28"/>
+          <w:szCs w:val="28"/>
+          <w:lang w:val="en-US"/>
+        </w:rPr>
+        <w:t>AMR</w:t>
+      </w:r>
+      <w:r>
+        <w:rPr>
+          <w:sz w:val="28"/>
+          <w:szCs w:val="28"/>
+        </w:rPr>
+        <w:t xml:space="preserve"> </w:t>
+      </w:r>
+      <w:r>
+        <w:rPr>
+          <w:sz w:val="28"/>
+          <w:szCs w:val="28"/>
+        </w:rPr>
+        <w:t>и грамматика Монтегю специализированы на семантическом представлении английского языка и с их помощью возможно описать только семантическое представление простых предложений. В свою очередь К-представление представляет формализованный аппарат для описания семантического представления текстов (дискурсов), а не только отдельных предложения, на русском языке. Учитывая все выше написанное, для описания семантического представления запроса на естественном языке выбран подход К-представление.</w:t>
+      </w:r>
+    </w:p>
+    <w:p>
+      <w:pPr>
         <w:overflowPunct w:val="0"/>
         <w:autoSpaceDE w:val="0"/>
         <w:autoSpaceDN w:val="0"/>
@@ -6067,871 +6680,6 @@
           <w:szCs w:val="26"/>
         </w:rPr>
       </w:pPr>
-      <w:r>
-        <w:rPr>
-          <w:b/>
-          <w:sz w:val="26"/>
-          <w:szCs w:val="26"/>
-        </w:rPr>
-        <w:lastRenderedPageBreak/>
-        <w:t xml:space="preserve">6.Отчет </w:t>
-      </w:r>
-      <w:r>
-        <w:rPr>
-          <w:b/>
-          <w:sz w:val="26"/>
-          <w:szCs w:val="26"/>
-        </w:rPr>
-        <w:t xml:space="preserve">студента </w:t>
-      </w:r>
-      <w:r>
-        <w:rPr>
-          <w:b/>
-          <w:sz w:val="26"/>
-          <w:szCs w:val="26"/>
-        </w:rPr>
-        <w:t>о практике</w:t>
-      </w:r>
-    </w:p>
-    <w:p>
-      <w:pPr>
-        <w:spacing w:line="360" w:lineRule="auto"/>
-        <w:jc w:val="center"/>
-        <w:rPr>
-          <w:b/>
-          <w:bCs/>
-          <w:sz w:val="28"/>
-          <w:szCs w:val="28"/>
-        </w:rPr>
-      </w:pPr>
-      <w:r>
-        <w:rPr>
-          <w:b/>
-          <w:bCs/>
-          <w:color w:val="2C2D2E"/>
-          <w:sz w:val="28"/>
-          <w:szCs w:val="28"/>
-          <w:shd w:val="clear" w:color="auto" w:fill="FFFFFF"/>
-        </w:rPr>
-        <w:t>Семантически-ориентированный естественно-языковой интерфейс для взаимодействия с Системой взаимосвязанных открытых данных (</w:t>
-      </w:r>
-      <w:r>
-        <w:rPr>
-          <w:b/>
-          <w:bCs/>
-          <w:color w:val="2C2D2E"/>
-          <w:sz w:val="28"/>
-          <w:szCs w:val="28"/>
-          <w:shd w:val="clear" w:color="auto" w:fill="FFFFFF"/>
-          <w:lang w:val="en-US"/>
-        </w:rPr>
-        <w:t>Linked Open Data</w:t>
-      </w:r>
-      <w:r>
-        <w:rPr>
-          <w:b/>
-          <w:bCs/>
-          <w:color w:val="2C2D2E"/>
-          <w:sz w:val="28"/>
-          <w:szCs w:val="28"/>
-          <w:shd w:val="clear" w:color="auto" w:fill="FFFFFF"/>
-        </w:rPr>
-        <w:t>)</w:t>
-      </w:r>
-    </w:p>
-    <w:p>
-      <w:pPr>
-        <w:spacing w:line="360" w:lineRule="auto"/>
-        <w:ind w:firstLine="851"/>
-        <w:jc w:val="both"/>
-        <w:rPr>
-          <w:sz w:val="28"/>
-          <w:szCs w:val="28"/>
-        </w:rPr>
-      </w:pPr>
-      <w:r>
-        <w:rPr>
-          <w:sz w:val="28"/>
-          <w:szCs w:val="28"/>
-        </w:rPr>
-        <w:t>В современном мире всё больш</w:t>
-      </w:r>
-      <w:r>
-        <w:rPr>
-          <w:sz w:val="28"/>
-          <w:szCs w:val="28"/>
-        </w:rPr>
-        <w:t>е</w:t>
-      </w:r>
-      <w:r>
-        <w:rPr>
-          <w:sz w:val="28"/>
-          <w:szCs w:val="28"/>
-        </w:rPr>
-        <w:t>е распространение получают связные данные в связи с внедрением соответствующих принципов в Интернет</w:t>
-      </w:r>
-      <w:r>
-        <w:rPr>
-          <w:sz w:val="28"/>
-          <w:szCs w:val="28"/>
-        </w:rPr>
-        <w:t>е</w:t>
-      </w:r>
-      <w:r>
-        <w:rPr>
-          <w:sz w:val="28"/>
-          <w:szCs w:val="28"/>
-        </w:rPr>
-        <w:t>.</w:t>
-      </w:r>
-      <w:r>
-        <w:rPr>
-          <w:sz w:val="28"/>
-          <w:szCs w:val="28"/>
-        </w:rPr>
-        <w:t xml:space="preserve"> Связность данных обеспечивается в системе взаимосвязанных открытых данных (</w:t>
-      </w:r>
-      <w:r>
-        <w:rPr>
-          <w:sz w:val="28"/>
-          <w:szCs w:val="28"/>
-          <w:lang w:val="en-US"/>
-        </w:rPr>
-        <w:t>Linked</w:t>
-      </w:r>
-      <w:r>
-        <w:rPr>
-          <w:sz w:val="28"/>
-          <w:szCs w:val="28"/>
-        </w:rPr>
-        <w:t xml:space="preserve"> </w:t>
-      </w:r>
-      <w:r>
-        <w:rPr>
-          <w:sz w:val="28"/>
-          <w:szCs w:val="28"/>
-          <w:lang w:val="en-US"/>
-        </w:rPr>
-        <w:t>Open</w:t>
-      </w:r>
-      <w:r>
-        <w:rPr>
-          <w:sz w:val="28"/>
-          <w:szCs w:val="28"/>
-        </w:rPr>
-        <w:t xml:space="preserve"> </w:t>
-      </w:r>
-      <w:r>
-        <w:rPr>
-          <w:sz w:val="28"/>
-          <w:szCs w:val="28"/>
-          <w:lang w:val="en-US"/>
-        </w:rPr>
-        <w:t>Data</w:t>
-      </w:r>
-      <w:r>
-        <w:rPr>
-          <w:sz w:val="28"/>
-          <w:szCs w:val="28"/>
-        </w:rPr>
-        <w:t>)</w:t>
-      </w:r>
-      <w:r>
-        <w:rPr>
-          <w:sz w:val="28"/>
-          <w:szCs w:val="28"/>
-        </w:rPr>
-        <w:t xml:space="preserve">. </w:t>
-      </w:r>
-      <w:r>
-        <w:rPr>
-          <w:sz w:val="28"/>
-          <w:szCs w:val="28"/>
-        </w:rPr>
-        <w:t xml:space="preserve">В качестве внутреннего формата хранения и представления используется </w:t>
-      </w:r>
-      <w:r>
-        <w:rPr>
-          <w:sz w:val="28"/>
-          <w:szCs w:val="28"/>
-          <w:lang w:val="en-US"/>
-        </w:rPr>
-        <w:t>RDF</w:t>
-      </w:r>
-      <w:r>
-        <w:rPr>
-          <w:sz w:val="28"/>
-          <w:szCs w:val="28"/>
-        </w:rPr>
-        <w:t xml:space="preserve">. </w:t>
-      </w:r>
-    </w:p>
-    <w:p>
-      <w:pPr>
-        <w:spacing w:line="360" w:lineRule="auto"/>
-        <w:ind w:firstLine="851"/>
-        <w:jc w:val="both"/>
-        <w:rPr>
-          <w:sz w:val="28"/>
-          <w:szCs w:val="28"/>
-        </w:rPr>
-      </w:pPr>
-      <w:r>
-        <w:rPr>
-          <w:sz w:val="28"/>
-          <w:szCs w:val="28"/>
-          <w:lang w:val="en-US"/>
-        </w:rPr>
-        <w:t>RDF</w:t>
-      </w:r>
-      <w:r>
-        <w:rPr>
-          <w:sz w:val="28"/>
-          <w:szCs w:val="28"/>
-        </w:rPr>
-        <w:t xml:space="preserve"> (</w:t>
-      </w:r>
-      <w:r>
-        <w:rPr>
-          <w:sz w:val="28"/>
-          <w:szCs w:val="28"/>
-          <w:lang w:val="en-US"/>
-        </w:rPr>
-        <w:t>Resource</w:t>
-      </w:r>
-      <w:r>
-        <w:rPr>
-          <w:sz w:val="28"/>
-          <w:szCs w:val="28"/>
-        </w:rPr>
-        <w:t xml:space="preserve"> </w:t>
-      </w:r>
-      <w:r>
-        <w:rPr>
-          <w:sz w:val="28"/>
-          <w:szCs w:val="28"/>
-          <w:lang w:val="en-US"/>
-        </w:rPr>
-        <w:t>Description</w:t>
-      </w:r>
-      <w:r>
-        <w:rPr>
-          <w:sz w:val="28"/>
-          <w:szCs w:val="28"/>
-        </w:rPr>
-        <w:t xml:space="preserve"> </w:t>
-      </w:r>
-      <w:r>
-        <w:rPr>
-          <w:sz w:val="28"/>
-          <w:szCs w:val="28"/>
-          <w:lang w:val="en-US"/>
-        </w:rPr>
-        <w:t>Framework</w:t>
-      </w:r>
-      <w:r>
-        <w:rPr>
-          <w:sz w:val="28"/>
-          <w:szCs w:val="28"/>
-        </w:rPr>
-        <w:t xml:space="preserve">) – </w:t>
-      </w:r>
-      <w:r>
-        <w:rPr>
-          <w:sz w:val="28"/>
-          <w:szCs w:val="28"/>
-        </w:rPr>
-        <w:t xml:space="preserve">формат описания ресурсов и их взаимосвязей. Записи в формате </w:t>
-      </w:r>
-      <w:r>
-        <w:rPr>
-          <w:sz w:val="28"/>
-          <w:szCs w:val="28"/>
-          <w:lang w:val="en-US"/>
-        </w:rPr>
-        <w:t>RDF</w:t>
-      </w:r>
-      <w:r>
-        <w:rPr>
-          <w:sz w:val="28"/>
-          <w:szCs w:val="28"/>
-        </w:rPr>
-        <w:t xml:space="preserve"> </w:t>
-      </w:r>
-      <w:r>
-        <w:rPr>
-          <w:sz w:val="28"/>
-          <w:szCs w:val="28"/>
-        </w:rPr>
-        <w:t>представляют собой тройки вида</w:t>
-      </w:r>
-      <w:r>
-        <w:rPr>
-          <w:sz w:val="28"/>
-          <w:szCs w:val="28"/>
-        </w:rPr>
-        <w:t xml:space="preserve"> {</w:t>
-      </w:r>
-      <w:r>
-        <w:rPr>
-          <w:sz w:val="28"/>
-          <w:szCs w:val="28"/>
-        </w:rPr>
-        <w:t>Субъект, Отношение, Объект</w:t>
-      </w:r>
-      <w:r>
-        <w:rPr>
-          <w:sz w:val="28"/>
-          <w:szCs w:val="28"/>
-        </w:rPr>
-        <w:t>}.</w:t>
-      </w:r>
-      <w:r>
-        <w:rPr>
-          <w:sz w:val="28"/>
-          <w:szCs w:val="28"/>
-        </w:rPr>
-        <w:t xml:space="preserve">  Субъект и объект являются элементами множества ресурсов, а отношение – множества свойств (подмножества ресурсов, описывающих свойства и отношения между ресурсами). Для обращения к взаимосвязанным данным в формате </w:t>
-      </w:r>
-      <w:r>
-        <w:rPr>
-          <w:sz w:val="28"/>
-          <w:szCs w:val="28"/>
-          <w:lang w:val="en-US"/>
-        </w:rPr>
-        <w:t>RDF</w:t>
-      </w:r>
-      <w:r>
-        <w:rPr>
-          <w:sz w:val="28"/>
-          <w:szCs w:val="28"/>
-        </w:rPr>
-        <w:t xml:space="preserve"> </w:t>
-      </w:r>
-      <w:r>
-        <w:rPr>
-          <w:sz w:val="28"/>
-          <w:szCs w:val="28"/>
-        </w:rPr>
-        <w:t xml:space="preserve">используется язык </w:t>
-      </w:r>
-      <w:r>
-        <w:rPr>
-          <w:sz w:val="28"/>
-          <w:szCs w:val="28"/>
-          <w:lang w:val="en-US"/>
-        </w:rPr>
-        <w:t>SPARQL</w:t>
-      </w:r>
-      <w:r>
-        <w:rPr>
-          <w:sz w:val="28"/>
-          <w:szCs w:val="28"/>
-        </w:rPr>
-        <w:t xml:space="preserve">. </w:t>
-      </w:r>
-    </w:p>
-    <w:p>
-      <w:pPr>
-        <w:spacing w:line="360" w:lineRule="auto"/>
-        <w:ind w:firstLine="851"/>
-        <w:jc w:val="both"/>
-        <w:rPr>
-          <w:sz w:val="28"/>
-          <w:szCs w:val="28"/>
-        </w:rPr>
-      </w:pPr>
-      <w:r>
-        <w:rPr>
-          <w:sz w:val="28"/>
-          <w:szCs w:val="28"/>
-          <w:lang w:val="en-US"/>
-        </w:rPr>
-        <w:t>SPARQL</w:t>
-      </w:r>
-      <w:r>
-        <w:rPr>
-          <w:sz w:val="28"/>
-          <w:szCs w:val="28"/>
-        </w:rPr>
-        <w:t xml:space="preserve"> </w:t>
-      </w:r>
-      <w:r>
-        <w:rPr>
-          <w:sz w:val="28"/>
-          <w:szCs w:val="28"/>
-        </w:rPr>
-        <w:t xml:space="preserve">– язык запросов к взаимосвязанным данным в формате </w:t>
-      </w:r>
-      <w:r>
-        <w:rPr>
-          <w:sz w:val="28"/>
-          <w:szCs w:val="28"/>
-          <w:lang w:val="en-US"/>
-        </w:rPr>
-        <w:t>RDF</w:t>
-      </w:r>
-      <w:r>
-        <w:rPr>
-          <w:sz w:val="28"/>
-          <w:szCs w:val="28"/>
-        </w:rPr>
-        <w:t xml:space="preserve">. </w:t>
-      </w:r>
-      <w:r>
-        <w:rPr>
-          <w:sz w:val="28"/>
-          <w:szCs w:val="28"/>
-        </w:rPr>
-        <w:t xml:space="preserve">Имеет </w:t>
-      </w:r>
-      <w:r>
-        <w:rPr>
-          <w:sz w:val="28"/>
-          <w:szCs w:val="28"/>
-          <w:lang w:val="en-US"/>
-        </w:rPr>
-        <w:t>SQL</w:t>
-      </w:r>
-      <w:r>
-        <w:rPr>
-          <w:sz w:val="28"/>
-          <w:szCs w:val="28"/>
-        </w:rPr>
-        <w:t>-подобную структуру запроса, а именно «</w:t>
-      </w:r>
-      <w:r>
-        <w:rPr>
-          <w:sz w:val="28"/>
-          <w:szCs w:val="28"/>
-          <w:lang w:val="en-US"/>
-        </w:rPr>
-        <w:t>SELECT</w:t>
-      </w:r>
-      <w:r>
-        <w:rPr>
-          <w:sz w:val="28"/>
-          <w:szCs w:val="28"/>
-        </w:rPr>
-        <w:t xml:space="preserve"> </w:t>
-      </w:r>
-      <w:r>
-        <w:rPr>
-          <w:sz w:val="28"/>
-          <w:szCs w:val="28"/>
-          <w:lang w:val="en-US"/>
-        </w:rPr>
-        <w:t>FROM</w:t>
-      </w:r>
-      <w:r>
-        <w:rPr>
-          <w:sz w:val="28"/>
-          <w:szCs w:val="28"/>
-        </w:rPr>
-        <w:t xml:space="preserve"> </w:t>
-      </w:r>
-      <w:r>
-        <w:rPr>
-          <w:sz w:val="28"/>
-          <w:szCs w:val="28"/>
-          <w:lang w:val="en-US"/>
-        </w:rPr>
-        <w:t>WHERE</w:t>
-      </w:r>
-      <w:r>
-        <w:rPr>
-          <w:sz w:val="28"/>
-          <w:szCs w:val="28"/>
-        </w:rPr>
-        <w:t xml:space="preserve">». Иными словами, запрос на языке </w:t>
-      </w:r>
-      <w:r>
-        <w:rPr>
-          <w:sz w:val="28"/>
-          <w:szCs w:val="28"/>
-          <w:lang w:val="en-US"/>
-        </w:rPr>
-        <w:t>SPARQL</w:t>
-      </w:r>
-      <w:r>
-        <w:rPr>
-          <w:sz w:val="28"/>
-          <w:szCs w:val="28"/>
-        </w:rPr>
-        <w:t xml:space="preserve"> </w:t>
-      </w:r>
-      <w:r>
-        <w:rPr>
-          <w:sz w:val="28"/>
-          <w:szCs w:val="28"/>
-        </w:rPr>
-        <w:t>определяет какой ресурс является искомым, в каком источнике проводить поиск и каким параметрам должен отвечать искомый ресурс.</w:t>
-      </w:r>
-    </w:p>
-    <w:p>
-      <w:pPr>
-        <w:spacing w:line="360" w:lineRule="auto"/>
-        <w:ind w:firstLine="851"/>
-        <w:jc w:val="both"/>
-        <w:rPr>
-          <w:sz w:val="28"/>
-          <w:szCs w:val="28"/>
-        </w:rPr>
-      </w:pPr>
-      <w:r>
-        <w:rPr>
-          <w:sz w:val="28"/>
-          <w:szCs w:val="28"/>
-        </w:rPr>
-        <w:t xml:space="preserve">Учитывая тот факт, что для обращения к </w:t>
-      </w:r>
-      <w:r>
-        <w:rPr>
-          <w:sz w:val="28"/>
-          <w:szCs w:val="28"/>
-          <w:lang w:val="en-US"/>
-        </w:rPr>
-        <w:t>LOD</w:t>
-      </w:r>
-      <w:r>
-        <w:rPr>
-          <w:sz w:val="28"/>
-          <w:szCs w:val="28"/>
-        </w:rPr>
-        <w:t xml:space="preserve"> </w:t>
-      </w:r>
-      <w:r>
-        <w:rPr>
-          <w:sz w:val="28"/>
-          <w:szCs w:val="28"/>
-        </w:rPr>
-        <w:t xml:space="preserve">необходимо владение языком </w:t>
-      </w:r>
-      <w:r>
-        <w:rPr>
-          <w:sz w:val="28"/>
-          <w:szCs w:val="28"/>
-          <w:lang w:val="en-US"/>
-        </w:rPr>
-        <w:t>SPARQL</w:t>
-      </w:r>
-      <w:r>
-        <w:rPr>
-          <w:sz w:val="28"/>
-          <w:szCs w:val="28"/>
-        </w:rPr>
-        <w:t xml:space="preserve"> </w:t>
-      </w:r>
-      <w:r>
-        <w:rPr>
-          <w:sz w:val="28"/>
-          <w:szCs w:val="28"/>
-        </w:rPr>
-        <w:t xml:space="preserve">и хотя бы иметь представление о формате </w:t>
-      </w:r>
-      <w:r>
-        <w:rPr>
-          <w:sz w:val="28"/>
-          <w:szCs w:val="28"/>
-          <w:lang w:val="en-US"/>
-        </w:rPr>
-        <w:t>RDF</w:t>
-      </w:r>
-      <w:r>
-        <w:rPr>
-          <w:sz w:val="28"/>
-          <w:szCs w:val="28"/>
-        </w:rPr>
-        <w:t xml:space="preserve">, использование системы становится невозможным или сильно затруднённым для людей, не имеющих опыта использования специальных языков запросов, таких как </w:t>
-      </w:r>
-      <w:r>
-        <w:rPr>
-          <w:sz w:val="28"/>
-          <w:szCs w:val="28"/>
-          <w:lang w:val="en-US"/>
-        </w:rPr>
-        <w:t>SQL</w:t>
-      </w:r>
-      <w:r>
-        <w:rPr>
-          <w:sz w:val="28"/>
-          <w:szCs w:val="28"/>
-        </w:rPr>
-        <w:t xml:space="preserve"> </w:t>
-      </w:r>
-      <w:r>
-        <w:rPr>
-          <w:sz w:val="28"/>
-          <w:szCs w:val="28"/>
-        </w:rPr>
-        <w:t xml:space="preserve">или </w:t>
-      </w:r>
-      <w:r>
-        <w:rPr>
-          <w:sz w:val="28"/>
-          <w:szCs w:val="28"/>
-          <w:lang w:val="en-US"/>
-        </w:rPr>
-        <w:t>SPARQL</w:t>
-      </w:r>
-      <w:r>
-        <w:rPr>
-          <w:sz w:val="28"/>
-          <w:szCs w:val="28"/>
-        </w:rPr>
-        <w:t xml:space="preserve">. </w:t>
-      </w:r>
-      <w:r>
-        <w:rPr>
-          <w:sz w:val="28"/>
-          <w:szCs w:val="28"/>
-        </w:rPr>
-        <w:t xml:space="preserve">В свою очередь </w:t>
-      </w:r>
-      <w:r>
-        <w:rPr>
-          <w:sz w:val="28"/>
-          <w:szCs w:val="28"/>
-          <w:lang w:val="en-US"/>
-        </w:rPr>
-        <w:t>LOD</w:t>
-      </w:r>
-      <w:r>
-        <w:rPr>
-          <w:sz w:val="28"/>
-          <w:szCs w:val="28"/>
-        </w:rPr>
-        <w:t xml:space="preserve"> </w:t>
-      </w:r>
-      <w:r>
-        <w:rPr>
-          <w:sz w:val="28"/>
-          <w:szCs w:val="28"/>
-        </w:rPr>
-        <w:t xml:space="preserve">была бы полезна в разнообразных отраслях, таких как медицина, здравоохранение, научные исследования и бизнес, т.к. обеспечивает семантическую связь между разными ресурсами, в качестве которых могут </w:t>
-      </w:r>
-      <w:r>
-        <w:rPr>
-          <w:sz w:val="28"/>
-          <w:szCs w:val="28"/>
-        </w:rPr>
-        <w:lastRenderedPageBreak/>
-        <w:t xml:space="preserve">выступать научные публикации, разнообразные отчеты компаний и законодательные акты. В данной ситуации очевидным решение является разработка интеллектуального естественно-языкового интерфейса, обеспечивающего обращение к </w:t>
-      </w:r>
-      <w:r>
-        <w:rPr>
-          <w:sz w:val="28"/>
-          <w:szCs w:val="28"/>
-          <w:lang w:val="en-US"/>
-        </w:rPr>
-        <w:t>LOD</w:t>
-      </w:r>
-      <w:r>
-        <w:rPr>
-          <w:sz w:val="28"/>
-          <w:szCs w:val="28"/>
-        </w:rPr>
-        <w:t xml:space="preserve"> без специальных технических навыков, что позволит расширить использование </w:t>
-      </w:r>
-      <w:r>
-        <w:rPr>
-          <w:sz w:val="28"/>
-          <w:szCs w:val="28"/>
-          <w:lang w:val="en-US"/>
-        </w:rPr>
-        <w:t>LOD</w:t>
-      </w:r>
-      <w:r>
-        <w:rPr>
-          <w:sz w:val="28"/>
-          <w:szCs w:val="28"/>
-        </w:rPr>
-        <w:t xml:space="preserve"> </w:t>
-      </w:r>
-      <w:r>
-        <w:rPr>
-          <w:sz w:val="28"/>
-          <w:szCs w:val="28"/>
-        </w:rPr>
-        <w:t>в отраслях, где система уже используется, и внедрить, где не используется. Но таких естественно-языковых интерфейсов, использующих в качестве языка для запросов русский нет, поэтому темой данной работы ставится разработка такого интерфейса.</w:t>
-      </w:r>
-    </w:p>
-    <w:p>
-      <w:pPr>
-        <w:spacing w:line="360" w:lineRule="auto"/>
-        <w:ind w:firstLine="851"/>
-        <w:jc w:val="both"/>
-        <w:rPr>
-          <w:sz w:val="28"/>
-          <w:szCs w:val="28"/>
-        </w:rPr>
-      </w:pPr>
-      <w:r>
-        <w:rPr>
-          <w:sz w:val="28"/>
-          <w:szCs w:val="28"/>
-        </w:rPr>
-        <w:t xml:space="preserve">Для использования естественно-языкового интерфейса при обращении к </w:t>
-      </w:r>
-      <w:r>
-        <w:rPr>
-          <w:sz w:val="28"/>
-          <w:szCs w:val="28"/>
-          <w:lang w:val="en-US"/>
-        </w:rPr>
-        <w:t>LOD</w:t>
-      </w:r>
-      <w:r>
-        <w:rPr>
-          <w:sz w:val="28"/>
-          <w:szCs w:val="28"/>
-        </w:rPr>
-        <w:t xml:space="preserve"> </w:t>
-      </w:r>
-      <w:r>
-        <w:rPr>
-          <w:sz w:val="28"/>
-          <w:szCs w:val="28"/>
-        </w:rPr>
-        <w:t xml:space="preserve">необходимо реализовать перевод запроса с естественного языка на язык запросов </w:t>
-      </w:r>
-      <w:r>
-        <w:rPr>
-          <w:sz w:val="28"/>
-          <w:szCs w:val="28"/>
-          <w:lang w:val="en-US"/>
-        </w:rPr>
-        <w:t>SPARQL</w:t>
-      </w:r>
-      <w:r>
-        <w:rPr>
-          <w:sz w:val="28"/>
-          <w:szCs w:val="28"/>
-        </w:rPr>
-        <w:t xml:space="preserve">. </w:t>
-      </w:r>
-      <w:r>
-        <w:rPr>
-          <w:sz w:val="28"/>
-          <w:szCs w:val="28"/>
-        </w:rPr>
-        <w:t xml:space="preserve">Поскольку данные в </w:t>
-      </w:r>
-      <w:r>
-        <w:rPr>
-          <w:sz w:val="28"/>
-          <w:szCs w:val="28"/>
-          <w:lang w:val="en-US"/>
-        </w:rPr>
-        <w:t>LOD</w:t>
-      </w:r>
-      <w:r>
-        <w:rPr>
-          <w:sz w:val="28"/>
-          <w:szCs w:val="28"/>
-        </w:rPr>
-        <w:t xml:space="preserve"> </w:t>
-      </w:r>
-      <w:r>
-        <w:rPr>
-          <w:sz w:val="28"/>
-          <w:szCs w:val="28"/>
-        </w:rPr>
-        <w:t xml:space="preserve">связываются семантически, то и при переводе необходимо учитывать семантику запроса. Следовательно, при переводе требуется промежуточный язык, позволяющий описать семантическое представление запроса на естественном языке, которое далее будет переведено в конструкции языка </w:t>
-      </w:r>
-      <w:r>
-        <w:rPr>
-          <w:sz w:val="28"/>
-          <w:szCs w:val="28"/>
-          <w:lang w:val="en-US"/>
-        </w:rPr>
-        <w:t>SPARQL</w:t>
-      </w:r>
-      <w:r>
-        <w:rPr>
-          <w:sz w:val="28"/>
-          <w:szCs w:val="28"/>
-        </w:rPr>
-        <w:t xml:space="preserve">. </w:t>
-      </w:r>
-    </w:p>
-    <w:p>
-      <w:pPr>
-        <w:spacing w:line="360" w:lineRule="auto"/>
-        <w:ind w:firstLine="851"/>
-        <w:jc w:val="both"/>
-        <w:rPr>
-          <w:sz w:val="28"/>
-          <w:szCs w:val="28"/>
-        </w:rPr>
-      </w:pPr>
-      <w:r>
-        <w:rPr>
-          <w:sz w:val="28"/>
-          <w:szCs w:val="28"/>
-        </w:rPr>
-        <w:t xml:space="preserve">Существует несколько подходов описания семантического представления, а именно: </w:t>
-      </w:r>
-      <w:r>
-        <w:rPr>
-          <w:sz w:val="28"/>
-          <w:szCs w:val="28"/>
-          <w:lang w:val="en-US"/>
-        </w:rPr>
-        <w:t>AMR</w:t>
-      </w:r>
-      <w:r>
-        <w:rPr>
-          <w:sz w:val="28"/>
-          <w:szCs w:val="28"/>
-        </w:rPr>
-        <w:t xml:space="preserve">, </w:t>
-      </w:r>
-      <w:r>
-        <w:rPr>
-          <w:sz w:val="28"/>
-          <w:szCs w:val="28"/>
-        </w:rPr>
-        <w:t xml:space="preserve">грамматика Монтегю и К-представление Фомичева В.А. (концептуальное представление). </w:t>
-      </w:r>
-      <w:r>
-        <w:rPr>
-          <w:sz w:val="28"/>
-          <w:szCs w:val="28"/>
-          <w:lang w:val="en-US"/>
-        </w:rPr>
-        <w:t>AMR</w:t>
-      </w:r>
-      <w:r>
-        <w:rPr>
-          <w:sz w:val="28"/>
-          <w:szCs w:val="28"/>
-        </w:rPr>
-        <w:t xml:space="preserve"> </w:t>
-      </w:r>
-      <w:r>
-        <w:rPr>
-          <w:sz w:val="28"/>
-          <w:szCs w:val="28"/>
-        </w:rPr>
-        <w:t>и грамматика Монтегю специализированы на семантическом представлении английского языка и с их помощью возможно описать только семантическое представление простых предложений. В свою очередь К-представление представляет формализованный аппарат для описания семантического представления текстов (дискурсов), а не только отдельных предложения, на русском языке. Учитывая все выше написанное, для описания семантического представления запроса на естественном языке выбран подход К-представление.</w:t>
-      </w:r>
-    </w:p>
-    <w:p>
-      <w:pPr>
-        <w:overflowPunct w:val="0"/>
-        <w:autoSpaceDE w:val="0"/>
-        <w:autoSpaceDN w:val="0"/>
-        <w:adjustRightInd w:val="0"/>
-        <w:spacing w:line="360" w:lineRule="auto"/>
-        <w:textAlignment w:val="baseline"/>
-        <w:rPr>
-          <w:b/>
-          <w:color w:val="FF0000"/>
-          <w:sz w:val="26"/>
-          <w:szCs w:val="26"/>
-        </w:rPr>
-      </w:pPr>
     </w:p>
     <w:p>
       <w:pPr>
@@ -6956,25 +6704,6 @@
         </w:rPr>
         <w:lastRenderedPageBreak/>
         <w:t>Владимир Александрович Фомичев в своей научной монографии «Формализация проектирования лингвистических процессоров» в рамках своей теории К-представлений формулирует новый метод преобразования ЕЯ-текста в СП текста</w:t>
-      </w:r>
-      <w:r>
-        <w:rPr>
-          <w:bCs/>
-          <w:color w:val="000000" w:themeColor="text1"/>
-          <w:sz w:val="28"/>
-          <w:szCs w:val="28"/>
-        </w:rPr>
-        <w:t xml:space="preserve"> </w:t>
-      </w:r>
-      <w:r>
-        <w:rPr>
-          <w:bCs/>
-          <w:color w:val="000000" w:themeColor="text1"/>
-          <w:sz w:val="28"/>
-          <w:szCs w:val="28"/>
-          <w:vertAlign w:val="superscript"/>
-        </w:rPr>
-        <w:t>[13]</w:t>
       </w:r>
       <w:r>
         <w:rPr>
@@ -8645,6 +8374,7 @@
       <w:headerReference w:type="even" r:id="rId7"/>
       <w:headerReference w:type="default" r:id="rId8"/>
       <w:footerReference w:type="default" r:id="rId9"/>
+      <w:footerReference w:type="first" r:id="rId10"/>
       <w:pgSz w:w="11906" w:h="16838"/>
       <w:pgMar w:top="1418" w:right="1418" w:bottom="1418" w:left="1418" w:header="709" w:footer="709" w:gutter="0"/>
       <w:pgNumType w:start="1"/>
@@ -8705,7 +8435,7 @@
           <w:rPr>
             <w:noProof/>
           </w:rPr>
-          <w:t>13</w:t>
+          <w:t>12</w:t>
         </w:r>
         <w:r>
           <w:rPr>
@@ -8728,6 +8458,41 @@
     <w:r>
       <w:tab/>
     </w:r>
+  </w:p>
+</w:ftr>
+</file>
+
+<file path=word/footer2.xml><?xml version="1.0" encoding="utf-8"?>
+<w:ftr xmlns:wpc="http://schemas.microsoft.com/office/word/2010/wordprocessingCanvas" xmlns:cx="http://schemas.microsoft.com/office/drawing/2014/chartex" xmlns:mc="http://schemas.openxmlformats.org/markup-compatibility/2006" xmlns:o="urn:schemas-microsoft-com:office:office" xmlns:r="http://schemas.openxmlformats.org/officeDocument/2006/relationships" xmlns:m="http://schemas.openxmlformats.org/officeDocument/2006/math" xmlns:v="urn:schemas-microsoft-com:vml" xmlns:wp14="http://schemas.microsoft.com/office/word/2010/wordprocessingDrawing" xmlns:wp="http://schemas.openxmlformats.org/drawingml/2006/wordprocessingDrawing" xmlns:w10="urn:schemas-microsoft-com:office:word" xmlns:w="http://schemas.openxmlformats.org/wordprocessingml/2006/main" xmlns:w14="http://schemas.microsoft.com/office/word/2010/wordml" xmlns:w15="http://schemas.microsoft.com/office/word/2012/wordml" xmlns:w16se="http://schemas.microsoft.com/office/word/2015/wordml/symex" xmlns:wpg="http://schemas.microsoft.com/office/word/2010/wordprocessingGroup" xmlns:wpi="http://schemas.microsoft.com/office/word/2010/wordprocessingInk" xmlns:wne="http://schemas.microsoft.com/office/word/2006/wordml" xmlns:wps="http://schemas.microsoft.com/office/word/2010/wordprocessingShape" mc:Ignorable="w14 w15 w16se wp14">
+  <w:p>
+    <w:pPr>
+      <w:spacing w:line="360" w:lineRule="auto"/>
+      <w:ind w:left="142"/>
+      <w:jc w:val="center"/>
+      <w:rPr>
+        <w:sz w:val="26"/>
+        <w:szCs w:val="26"/>
+      </w:rPr>
+    </w:pPr>
+    <w:r>
+      <w:rPr>
+        <w:sz w:val="26"/>
+        <w:szCs w:val="26"/>
+      </w:rPr>
+      <w:t>Москва 202</w:t>
+    </w:r>
+    <w:r>
+      <w:rPr>
+        <w:sz w:val="26"/>
+        <w:szCs w:val="26"/>
+      </w:rPr>
+      <w:t>2</w:t>
+    </w:r>
+  </w:p>
+  <w:p>
+    <w:pPr>
+      <w:pStyle w:val="a3"/>
+    </w:pPr>
   </w:p>
 </w:ftr>
 </file>
@@ -8803,6 +8568,200 @@
 <file path=word/numbering.xml><?xml version="1.0" encoding="utf-8"?>
 <w:numbering xmlns:wpc="http://schemas.microsoft.com/office/word/2010/wordprocessingCanvas" xmlns:cx="http://schemas.microsoft.com/office/drawing/2014/chartex" xmlns:mc="http://schemas.openxmlformats.org/markup-compatibility/2006" xmlns:o="urn:schemas-microsoft-com:office:office" xmlns:r="http://schemas.openxmlformats.org/officeDocument/2006/relationships" xmlns:m="http://schemas.openxmlformats.org/officeDocument/2006/math" xmlns:v="urn:schemas-microsoft-com:vml" xmlns:wp14="http://schemas.microsoft.com/office/word/2010/wordprocessingDrawing" xmlns:wp="http://schemas.openxmlformats.org/drawingml/2006/wordprocessingDrawing" xmlns:w10="urn:schemas-microsoft-com:office:word" xmlns:w="http://schemas.openxmlformats.org/wordprocessingml/2006/main" xmlns:w14="http://schemas.microsoft.com/office/word/2010/wordml" xmlns:w15="http://schemas.microsoft.com/office/word/2012/wordml" xmlns:w16se="http://schemas.microsoft.com/office/word/2015/wordml/symex" xmlns:wpg="http://schemas.microsoft.com/office/word/2010/wordprocessingGroup" xmlns:wpi="http://schemas.microsoft.com/office/word/2010/wordprocessingInk" xmlns:wne="http://schemas.microsoft.com/office/word/2006/wordml" xmlns:wps="http://schemas.microsoft.com/office/word/2010/wordprocessingShape" mc:Ignorable="w14 w15 w16se wp14">
   <w:abstractNum w:abstractNumId="0" w15:restartNumberingAfterBreak="0">
+    <w:nsid w:val="008E0273"/>
+    <w:multiLevelType w:val="multilevel"/>
+    <w:tmpl w:val="F238F1A0"/>
+    <w:lvl w:ilvl="0">
+      <w:start w:val="1"/>
+      <w:numFmt w:val="bullet"/>
+      <w:lvlText w:val=""/>
+      <w:lvlJc w:val="left"/>
+      <w:pPr>
+        <w:ind w:left="1428" w:hanging="360"/>
+      </w:pPr>
+      <w:rPr>
+        <w:rFonts w:ascii="Symbol" w:hAnsi="Symbol" w:hint="default"/>
+      </w:rPr>
+    </w:lvl>
+    <w:lvl w:ilvl="1">
+      <w:start w:val="1"/>
+      <w:numFmt w:val="decimal"/>
+      <w:isLgl/>
+      <w:lvlText w:val="%1.%2."/>
+      <w:lvlJc w:val="left"/>
+      <w:pPr>
+        <w:ind w:left="1788" w:hanging="720"/>
+      </w:pPr>
+    </w:lvl>
+    <w:lvl w:ilvl="2">
+      <w:start w:val="1"/>
+      <w:numFmt w:val="decimal"/>
+      <w:isLgl/>
+      <w:lvlText w:val="%1.%2.%3."/>
+      <w:lvlJc w:val="left"/>
+      <w:pPr>
+        <w:ind w:left="1788" w:hanging="720"/>
+      </w:pPr>
+    </w:lvl>
+    <w:lvl w:ilvl="3">
+      <w:start w:val="1"/>
+      <w:numFmt w:val="decimal"/>
+      <w:isLgl/>
+      <w:lvlText w:val="%1.%2.%3.%4."/>
+      <w:lvlJc w:val="left"/>
+      <w:pPr>
+        <w:ind w:left="2148" w:hanging="1080"/>
+      </w:pPr>
+    </w:lvl>
+    <w:lvl w:ilvl="4">
+      <w:start w:val="1"/>
+      <w:numFmt w:val="decimal"/>
+      <w:isLgl/>
+      <w:lvlText w:val="%1.%2.%3.%4.%5."/>
+      <w:lvlJc w:val="left"/>
+      <w:pPr>
+        <w:ind w:left="2148" w:hanging="1080"/>
+      </w:pPr>
+    </w:lvl>
+    <w:lvl w:ilvl="5">
+      <w:start w:val="1"/>
+      <w:numFmt w:val="decimal"/>
+      <w:isLgl/>
+      <w:lvlText w:val="%1.%2.%3.%4.%5.%6."/>
+      <w:lvlJc w:val="left"/>
+      <w:pPr>
+        <w:ind w:left="2508" w:hanging="1440"/>
+      </w:pPr>
+    </w:lvl>
+    <w:lvl w:ilvl="6">
+      <w:start w:val="1"/>
+      <w:numFmt w:val="decimal"/>
+      <w:isLgl/>
+      <w:lvlText w:val="%1.%2.%3.%4.%5.%6.%7."/>
+      <w:lvlJc w:val="left"/>
+      <w:pPr>
+        <w:ind w:left="2868" w:hanging="1800"/>
+      </w:pPr>
+    </w:lvl>
+    <w:lvl w:ilvl="7">
+      <w:start w:val="1"/>
+      <w:numFmt w:val="decimal"/>
+      <w:isLgl/>
+      <w:lvlText w:val="%1.%2.%3.%4.%5.%6.%7.%8."/>
+      <w:lvlJc w:val="left"/>
+      <w:pPr>
+        <w:ind w:left="2868" w:hanging="1800"/>
+      </w:pPr>
+    </w:lvl>
+    <w:lvl w:ilvl="8">
+      <w:start w:val="1"/>
+      <w:numFmt w:val="decimal"/>
+      <w:isLgl/>
+      <w:lvlText w:val="%1.%2.%3.%4.%5.%6.%7.%8.%9."/>
+      <w:lvlJc w:val="left"/>
+      <w:pPr>
+        <w:ind w:left="3228" w:hanging="2160"/>
+      </w:pPr>
+    </w:lvl>
+  </w:abstractNum>
+  <w:abstractNum w:abstractNumId="1" w15:restartNumberingAfterBreak="0">
+    <w:nsid w:val="062577E4"/>
+    <w:multiLevelType w:val="multilevel"/>
+    <w:tmpl w:val="F238F1A0"/>
+    <w:lvl w:ilvl="0">
+      <w:start w:val="1"/>
+      <w:numFmt w:val="bullet"/>
+      <w:lvlText w:val=""/>
+      <w:lvlJc w:val="left"/>
+      <w:pPr>
+        <w:ind w:left="1428" w:hanging="360"/>
+      </w:pPr>
+      <w:rPr>
+        <w:rFonts w:ascii="Symbol" w:hAnsi="Symbol" w:hint="default"/>
+      </w:rPr>
+    </w:lvl>
+    <w:lvl w:ilvl="1">
+      <w:start w:val="1"/>
+      <w:numFmt w:val="decimal"/>
+      <w:isLgl/>
+      <w:lvlText w:val="%1.%2."/>
+      <w:lvlJc w:val="left"/>
+      <w:pPr>
+        <w:ind w:left="1788" w:hanging="720"/>
+      </w:pPr>
+    </w:lvl>
+    <w:lvl w:ilvl="2">
+      <w:start w:val="1"/>
+      <w:numFmt w:val="decimal"/>
+      <w:isLgl/>
+      <w:lvlText w:val="%1.%2.%3."/>
+      <w:lvlJc w:val="left"/>
+      <w:pPr>
+        <w:ind w:left="1788" w:hanging="720"/>
+      </w:pPr>
+    </w:lvl>
+    <w:lvl w:ilvl="3">
+      <w:start w:val="1"/>
+      <w:numFmt w:val="decimal"/>
+      <w:isLgl/>
+      <w:lvlText w:val="%1.%2.%3.%4."/>
+      <w:lvlJc w:val="left"/>
+      <w:pPr>
+        <w:ind w:left="2148" w:hanging="1080"/>
+      </w:pPr>
+    </w:lvl>
+    <w:lvl w:ilvl="4">
+      <w:start w:val="1"/>
+      <w:numFmt w:val="decimal"/>
+      <w:isLgl/>
+      <w:lvlText w:val="%1.%2.%3.%4.%5."/>
+      <w:lvlJc w:val="left"/>
+      <w:pPr>
+        <w:ind w:left="2148" w:hanging="1080"/>
+      </w:pPr>
+    </w:lvl>
+    <w:lvl w:ilvl="5">
+      <w:start w:val="1"/>
+      <w:numFmt w:val="decimal"/>
+      <w:isLgl/>
+      <w:lvlText w:val="%1.%2.%3.%4.%5.%6."/>
+      <w:lvlJc w:val="left"/>
+      <w:pPr>
+        <w:ind w:left="2508" w:hanging="1440"/>
+      </w:pPr>
+    </w:lvl>
+    <w:lvl w:ilvl="6">
+      <w:start w:val="1"/>
+      <w:numFmt w:val="decimal"/>
+      <w:isLgl/>
+      <w:lvlText w:val="%1.%2.%3.%4.%5.%6.%7."/>
+      <w:lvlJc w:val="left"/>
+      <w:pPr>
+        <w:ind w:left="2868" w:hanging="1800"/>
+      </w:pPr>
+    </w:lvl>
+    <w:lvl w:ilvl="7">
+      <w:start w:val="1"/>
+      <w:numFmt w:val="decimal"/>
+      <w:isLgl/>
+      <w:lvlText w:val="%1.%2.%3.%4.%5.%6.%7.%8."/>
+      <w:lvlJc w:val="left"/>
+      <w:pPr>
+        <w:ind w:left="2868" w:hanging="1800"/>
+      </w:pPr>
+    </w:lvl>
+    <w:lvl w:ilvl="8">
+      <w:start w:val="1"/>
+      <w:numFmt w:val="decimal"/>
+      <w:isLgl/>
+      <w:lvlText w:val="%1.%2.%3.%4.%5.%6.%7.%8.%9."/>
+      <w:lvlJc w:val="left"/>
+      <w:pPr>
+        <w:ind w:left="3228" w:hanging="2160"/>
+      </w:pPr>
+    </w:lvl>
+  </w:abstractNum>
+  <w:abstractNum w:abstractNumId="2" w15:restartNumberingAfterBreak="0">
     <w:nsid w:val="096A546E"/>
     <w:multiLevelType w:val="hybridMultilevel"/>
     <w:tmpl w:val="A380DDAA"/>
@@ -8892,7 +8851,7 @@
       </w:pPr>
     </w:lvl>
   </w:abstractNum>
-  <w:abstractNum w:abstractNumId="1" w15:restartNumberingAfterBreak="0">
+  <w:abstractNum w:abstractNumId="3" w15:restartNumberingAfterBreak="0">
     <w:nsid w:val="0FA56015"/>
     <w:multiLevelType w:val="singleLevel"/>
     <w:tmpl w:val="CBC27C2C"/>
@@ -8913,7 +8872,193 @@
       </w:rPr>
     </w:lvl>
   </w:abstractNum>
-  <w:abstractNum w:abstractNumId="2" w15:restartNumberingAfterBreak="0">
+  <w:abstractNum w:abstractNumId="4" w15:restartNumberingAfterBreak="0">
+    <w:nsid w:val="13BE1CC1"/>
+    <w:multiLevelType w:val="hybridMultilevel"/>
+    <w:tmpl w:val="6688F14C"/>
+    <w:lvl w:ilvl="0" w:tplc="02CA4250">
+      <w:start w:val="1"/>
+      <w:numFmt w:val="decimal"/>
+      <w:lvlText w:val="%1."/>
+      <w:lvlJc w:val="left"/>
+      <w:pPr>
+        <w:ind w:left="502" w:hanging="360"/>
+      </w:pPr>
+      <w:rPr>
+        <w:rFonts w:hint="default"/>
+      </w:rPr>
+    </w:lvl>
+    <w:lvl w:ilvl="1" w:tplc="04190019" w:tentative="1">
+      <w:start w:val="1"/>
+      <w:numFmt w:val="lowerLetter"/>
+      <w:lvlText w:val="%2."/>
+      <w:lvlJc w:val="left"/>
+      <w:pPr>
+        <w:ind w:left="1222" w:hanging="360"/>
+      </w:pPr>
+    </w:lvl>
+    <w:lvl w:ilvl="2" w:tplc="0419001B" w:tentative="1">
+      <w:start w:val="1"/>
+      <w:numFmt w:val="lowerRoman"/>
+      <w:lvlText w:val="%3."/>
+      <w:lvlJc w:val="right"/>
+      <w:pPr>
+        <w:ind w:left="1942" w:hanging="180"/>
+      </w:pPr>
+    </w:lvl>
+    <w:lvl w:ilvl="3" w:tplc="0419000F" w:tentative="1">
+      <w:start w:val="1"/>
+      <w:numFmt w:val="decimal"/>
+      <w:lvlText w:val="%4."/>
+      <w:lvlJc w:val="left"/>
+      <w:pPr>
+        <w:ind w:left="2662" w:hanging="360"/>
+      </w:pPr>
+    </w:lvl>
+    <w:lvl w:ilvl="4" w:tplc="04190019" w:tentative="1">
+      <w:start w:val="1"/>
+      <w:numFmt w:val="lowerLetter"/>
+      <w:lvlText w:val="%5."/>
+      <w:lvlJc w:val="left"/>
+      <w:pPr>
+        <w:ind w:left="3382" w:hanging="360"/>
+      </w:pPr>
+    </w:lvl>
+    <w:lvl w:ilvl="5" w:tplc="0419001B" w:tentative="1">
+      <w:start w:val="1"/>
+      <w:numFmt w:val="lowerRoman"/>
+      <w:lvlText w:val="%6."/>
+      <w:lvlJc w:val="right"/>
+      <w:pPr>
+        <w:ind w:left="4102" w:hanging="180"/>
+      </w:pPr>
+    </w:lvl>
+    <w:lvl w:ilvl="6" w:tplc="0419000F" w:tentative="1">
+      <w:start w:val="1"/>
+      <w:numFmt w:val="decimal"/>
+      <w:lvlText w:val="%7."/>
+      <w:lvlJc w:val="left"/>
+      <w:pPr>
+        <w:ind w:left="4822" w:hanging="360"/>
+      </w:pPr>
+    </w:lvl>
+    <w:lvl w:ilvl="7" w:tplc="04190019" w:tentative="1">
+      <w:start w:val="1"/>
+      <w:numFmt w:val="lowerLetter"/>
+      <w:lvlText w:val="%8."/>
+      <w:lvlJc w:val="left"/>
+      <w:pPr>
+        <w:ind w:left="5542" w:hanging="360"/>
+      </w:pPr>
+    </w:lvl>
+    <w:lvl w:ilvl="8" w:tplc="0419001B" w:tentative="1">
+      <w:start w:val="1"/>
+      <w:numFmt w:val="lowerRoman"/>
+      <w:lvlText w:val="%9."/>
+      <w:lvlJc w:val="right"/>
+      <w:pPr>
+        <w:ind w:left="6262" w:hanging="180"/>
+      </w:pPr>
+    </w:lvl>
+  </w:abstractNum>
+  <w:abstractNum w:abstractNumId="5" w15:restartNumberingAfterBreak="0">
+    <w:nsid w:val="2E35620B"/>
+    <w:multiLevelType w:val="multilevel"/>
+    <w:tmpl w:val="F238F1A0"/>
+    <w:lvl w:ilvl="0">
+      <w:start w:val="1"/>
+      <w:numFmt w:val="bullet"/>
+      <w:lvlText w:val=""/>
+      <w:lvlJc w:val="left"/>
+      <w:pPr>
+        <w:ind w:left="1428" w:hanging="360"/>
+      </w:pPr>
+      <w:rPr>
+        <w:rFonts w:ascii="Symbol" w:hAnsi="Symbol" w:hint="default"/>
+      </w:rPr>
+    </w:lvl>
+    <w:lvl w:ilvl="1">
+      <w:start w:val="1"/>
+      <w:numFmt w:val="decimal"/>
+      <w:isLgl/>
+      <w:lvlText w:val="%1.%2."/>
+      <w:lvlJc w:val="left"/>
+      <w:pPr>
+        <w:ind w:left="1788" w:hanging="720"/>
+      </w:pPr>
+    </w:lvl>
+    <w:lvl w:ilvl="2">
+      <w:start w:val="1"/>
+      <w:numFmt w:val="decimal"/>
+      <w:isLgl/>
+      <w:lvlText w:val="%1.%2.%3."/>
+      <w:lvlJc w:val="left"/>
+      <w:pPr>
+        <w:ind w:left="1788" w:hanging="720"/>
+      </w:pPr>
+    </w:lvl>
+    <w:lvl w:ilvl="3">
+      <w:start w:val="1"/>
+      <w:numFmt w:val="decimal"/>
+      <w:isLgl/>
+      <w:lvlText w:val="%1.%2.%3.%4."/>
+      <w:lvlJc w:val="left"/>
+      <w:pPr>
+        <w:ind w:left="2148" w:hanging="1080"/>
+      </w:pPr>
+    </w:lvl>
+    <w:lvl w:ilvl="4">
+      <w:start w:val="1"/>
+      <w:numFmt w:val="decimal"/>
+      <w:isLgl/>
+      <w:lvlText w:val="%1.%2.%3.%4.%5."/>
+      <w:lvlJc w:val="left"/>
+      <w:pPr>
+        <w:ind w:left="2148" w:hanging="1080"/>
+      </w:pPr>
+    </w:lvl>
+    <w:lvl w:ilvl="5">
+      <w:start w:val="1"/>
+      <w:numFmt w:val="decimal"/>
+      <w:isLgl/>
+      <w:lvlText w:val="%1.%2.%3.%4.%5.%6."/>
+      <w:lvlJc w:val="left"/>
+      <w:pPr>
+        <w:ind w:left="2508" w:hanging="1440"/>
+      </w:pPr>
+    </w:lvl>
+    <w:lvl w:ilvl="6">
+      <w:start w:val="1"/>
+      <w:numFmt w:val="decimal"/>
+      <w:isLgl/>
+      <w:lvlText w:val="%1.%2.%3.%4.%5.%6.%7."/>
+      <w:lvlJc w:val="left"/>
+      <w:pPr>
+        <w:ind w:left="2868" w:hanging="1800"/>
+      </w:pPr>
+    </w:lvl>
+    <w:lvl w:ilvl="7">
+      <w:start w:val="1"/>
+      <w:numFmt w:val="decimal"/>
+      <w:isLgl/>
+      <w:lvlText w:val="%1.%2.%3.%4.%5.%6.%7.%8."/>
+      <w:lvlJc w:val="left"/>
+      <w:pPr>
+        <w:ind w:left="2868" w:hanging="1800"/>
+      </w:pPr>
+    </w:lvl>
+    <w:lvl w:ilvl="8">
+      <w:start w:val="1"/>
+      <w:numFmt w:val="decimal"/>
+      <w:isLgl/>
+      <w:lvlText w:val="%1.%2.%3.%4.%5.%6.%7.%8.%9."/>
+      <w:lvlJc w:val="left"/>
+      <w:pPr>
+        <w:ind w:left="3228" w:hanging="2160"/>
+      </w:pPr>
+    </w:lvl>
+  </w:abstractNum>
+  <w:abstractNum w:abstractNumId="6" w15:restartNumberingAfterBreak="0">
     <w:nsid w:val="2F7E2291"/>
     <w:multiLevelType w:val="hybridMultilevel"/>
     <w:tmpl w:val="9CBC5DB4"/>
@@ -9006,7 +9151,7 @@
       </w:pPr>
     </w:lvl>
   </w:abstractNum>
-  <w:abstractNum w:abstractNumId="3" w15:restartNumberingAfterBreak="0">
+  <w:abstractNum w:abstractNumId="7" w15:restartNumberingAfterBreak="0">
     <w:nsid w:val="30975120"/>
     <w:multiLevelType w:val="singleLevel"/>
     <w:tmpl w:val="F0E65490"/>
@@ -9027,10 +9172,10 @@
       </w:rPr>
     </w:lvl>
   </w:abstractNum>
-  <w:abstractNum w:abstractNumId="4" w15:restartNumberingAfterBreak="0">
+  <w:abstractNum w:abstractNumId="8" w15:restartNumberingAfterBreak="0">
     <w:nsid w:val="33864CEA"/>
-    <w:multiLevelType w:val="singleLevel"/>
-    <w:tmpl w:val="1B3E58C4"/>
+    <w:multiLevelType w:val="multilevel"/>
+    <w:tmpl w:val="3EB65682"/>
     <w:lvl w:ilvl="0">
       <w:start w:val="3"/>
       <w:numFmt w:val="decimal"/>
@@ -9041,14 +9186,86 @@
         <w:ind w:left="283" w:hanging="283"/>
       </w:pPr>
       <w:rPr>
-        <w:b w:val="0"/>
+        <w:b/>
         <w:i w:val="0"/>
         <w:color w:val="000000" w:themeColor="text1"/>
         <w:sz w:val="28"/>
       </w:rPr>
     </w:lvl>
+    <w:lvl w:ilvl="1" w:tentative="1">
+      <w:start w:val="1"/>
+      <w:numFmt w:val="lowerLetter"/>
+      <w:lvlText w:val="%2."/>
+      <w:lvlJc w:val="left"/>
+      <w:pPr>
+        <w:ind w:left="1942" w:hanging="360"/>
+      </w:pPr>
+    </w:lvl>
+    <w:lvl w:ilvl="2" w:tentative="1">
+      <w:start w:val="1"/>
+      <w:numFmt w:val="lowerRoman"/>
+      <w:lvlText w:val="%3."/>
+      <w:lvlJc w:val="right"/>
+      <w:pPr>
+        <w:ind w:left="2662" w:hanging="180"/>
+      </w:pPr>
+    </w:lvl>
+    <w:lvl w:ilvl="3" w:tentative="1">
+      <w:start w:val="1"/>
+      <w:numFmt w:val="decimal"/>
+      <w:lvlText w:val="%4."/>
+      <w:lvlJc w:val="left"/>
+      <w:pPr>
+        <w:ind w:left="3382" w:hanging="360"/>
+      </w:pPr>
+    </w:lvl>
+    <w:lvl w:ilvl="4" w:tentative="1">
+      <w:start w:val="1"/>
+      <w:numFmt w:val="lowerLetter"/>
+      <w:lvlText w:val="%5."/>
+      <w:lvlJc w:val="left"/>
+      <w:pPr>
+        <w:ind w:left="4102" w:hanging="360"/>
+      </w:pPr>
+    </w:lvl>
+    <w:lvl w:ilvl="5" w:tentative="1">
+      <w:start w:val="1"/>
+      <w:numFmt w:val="lowerRoman"/>
+      <w:lvlText w:val="%6."/>
+      <w:lvlJc w:val="right"/>
+      <w:pPr>
+        <w:ind w:left="4822" w:hanging="180"/>
+      </w:pPr>
+    </w:lvl>
+    <w:lvl w:ilvl="6" w:tentative="1">
+      <w:start w:val="1"/>
+      <w:numFmt w:val="decimal"/>
+      <w:lvlText w:val="%7."/>
+      <w:lvlJc w:val="left"/>
+      <w:pPr>
+        <w:ind w:left="5542" w:hanging="360"/>
+      </w:pPr>
+    </w:lvl>
+    <w:lvl w:ilvl="7" w:tentative="1">
+      <w:start w:val="1"/>
+      <w:numFmt w:val="lowerLetter"/>
+      <w:lvlText w:val="%8."/>
+      <w:lvlJc w:val="left"/>
+      <w:pPr>
+        <w:ind w:left="6262" w:hanging="360"/>
+      </w:pPr>
+    </w:lvl>
+    <w:lvl w:ilvl="8" w:tentative="1">
+      <w:start w:val="1"/>
+      <w:numFmt w:val="lowerRoman"/>
+      <w:lvlText w:val="%9."/>
+      <w:lvlJc w:val="right"/>
+      <w:pPr>
+        <w:ind w:left="6982" w:hanging="180"/>
+      </w:pPr>
+    </w:lvl>
   </w:abstractNum>
-  <w:abstractNum w:abstractNumId="5" w15:restartNumberingAfterBreak="0">
+  <w:abstractNum w:abstractNumId="9" w15:restartNumberingAfterBreak="0">
     <w:nsid w:val="373E1053"/>
     <w:multiLevelType w:val="hybridMultilevel"/>
     <w:tmpl w:val="DC9E3DB2"/>
@@ -9161,7 +9378,7 @@
       </w:rPr>
     </w:lvl>
   </w:abstractNum>
-  <w:abstractNum w:abstractNumId="6" w15:restartNumberingAfterBreak="0">
+  <w:abstractNum w:abstractNumId="10" w15:restartNumberingAfterBreak="0">
     <w:nsid w:val="398279F0"/>
     <w:multiLevelType w:val="singleLevel"/>
     <w:tmpl w:val="5A2A5B56"/>
@@ -9182,7 +9399,7 @@
       </w:rPr>
     </w:lvl>
   </w:abstractNum>
-  <w:abstractNum w:abstractNumId="7" w15:restartNumberingAfterBreak="0">
+  <w:abstractNum w:abstractNumId="11" w15:restartNumberingAfterBreak="0">
     <w:nsid w:val="3B574104"/>
     <w:multiLevelType w:val="singleLevel"/>
     <w:tmpl w:val="E76E2860"/>
@@ -9203,7 +9420,7 @@
       </w:rPr>
     </w:lvl>
   </w:abstractNum>
-  <w:abstractNum w:abstractNumId="8" w15:restartNumberingAfterBreak="0">
+  <w:abstractNum w:abstractNumId="12" w15:restartNumberingAfterBreak="0">
     <w:nsid w:val="407F035C"/>
     <w:multiLevelType w:val="hybridMultilevel"/>
     <w:tmpl w:val="49CEBF20"/>
@@ -9292,7 +9509,7 @@
       </w:pPr>
     </w:lvl>
   </w:abstractNum>
-  <w:abstractNum w:abstractNumId="9" w15:restartNumberingAfterBreak="0">
+  <w:abstractNum w:abstractNumId="13" w15:restartNumberingAfterBreak="0">
     <w:nsid w:val="49F9244A"/>
     <w:multiLevelType w:val="hybridMultilevel"/>
     <w:tmpl w:val="71647A02"/>
@@ -9382,7 +9599,7 @@
       </w:pPr>
     </w:lvl>
   </w:abstractNum>
-  <w:abstractNum w:abstractNumId="10" w15:restartNumberingAfterBreak="0">
+  <w:abstractNum w:abstractNumId="14" w15:restartNumberingAfterBreak="0">
     <w:nsid w:val="4C2021B7"/>
     <w:multiLevelType w:val="hybridMultilevel"/>
     <w:tmpl w:val="6082E88A"/>
@@ -9468,7 +9685,101 @@
       </w:pPr>
     </w:lvl>
   </w:abstractNum>
-  <w:abstractNum w:abstractNumId="11" w15:restartNumberingAfterBreak="0">
+  <w:abstractNum w:abstractNumId="15" w15:restartNumberingAfterBreak="0">
+    <w:nsid w:val="59AF5A24"/>
+    <w:multiLevelType w:val="multilevel"/>
+    <w:tmpl w:val="C96CD358"/>
+    <w:lvl w:ilvl="0">
+      <w:start w:val="1"/>
+      <w:numFmt w:val="decimal"/>
+      <w:lvlText w:val="%1."/>
+      <w:lvlJc w:val="left"/>
+      <w:pPr>
+        <w:ind w:left="1428" w:hanging="360"/>
+      </w:pPr>
+    </w:lvl>
+    <w:lvl w:ilvl="1">
+      <w:start w:val="1"/>
+      <w:numFmt w:val="decimal"/>
+      <w:isLgl/>
+      <w:lvlText w:val="%1.%2."/>
+      <w:lvlJc w:val="left"/>
+      <w:pPr>
+        <w:ind w:left="1788" w:hanging="720"/>
+      </w:pPr>
+    </w:lvl>
+    <w:lvl w:ilvl="2">
+      <w:start w:val="1"/>
+      <w:numFmt w:val="decimal"/>
+      <w:isLgl/>
+      <w:lvlText w:val="%1.%2.%3."/>
+      <w:lvlJc w:val="left"/>
+      <w:pPr>
+        <w:ind w:left="1788" w:hanging="720"/>
+      </w:pPr>
+    </w:lvl>
+    <w:lvl w:ilvl="3">
+      <w:start w:val="1"/>
+      <w:numFmt w:val="decimal"/>
+      <w:isLgl/>
+      <w:lvlText w:val="%1.%2.%3.%4."/>
+      <w:lvlJc w:val="left"/>
+      <w:pPr>
+        <w:ind w:left="2148" w:hanging="1080"/>
+      </w:pPr>
+    </w:lvl>
+    <w:lvl w:ilvl="4">
+      <w:start w:val="1"/>
+      <w:numFmt w:val="decimal"/>
+      <w:isLgl/>
+      <w:lvlText w:val="%1.%2.%3.%4.%5."/>
+      <w:lvlJc w:val="left"/>
+      <w:pPr>
+        <w:ind w:left="2148" w:hanging="1080"/>
+      </w:pPr>
+    </w:lvl>
+    <w:lvl w:ilvl="5">
+      <w:start w:val="1"/>
+      <w:numFmt w:val="decimal"/>
+      <w:isLgl/>
+      <w:lvlText w:val="%1.%2.%3.%4.%5.%6."/>
+      <w:lvlJc w:val="left"/>
+      <w:pPr>
+        <w:ind w:left="2508" w:hanging="1440"/>
+      </w:pPr>
+    </w:lvl>
+    <w:lvl w:ilvl="6">
+      <w:start w:val="1"/>
+      <w:numFmt w:val="decimal"/>
+      <w:isLgl/>
+      <w:lvlText w:val="%1.%2.%3.%4.%5.%6.%7."/>
+      <w:lvlJc w:val="left"/>
+      <w:pPr>
+        <w:ind w:left="2868" w:hanging="1800"/>
+      </w:pPr>
+    </w:lvl>
+    <w:lvl w:ilvl="7">
+      <w:start w:val="1"/>
+      <w:numFmt w:val="decimal"/>
+      <w:isLgl/>
+      <w:lvlText w:val="%1.%2.%3.%4.%5.%6.%7.%8."/>
+      <w:lvlJc w:val="left"/>
+      <w:pPr>
+        <w:ind w:left="2868" w:hanging="1800"/>
+      </w:pPr>
+    </w:lvl>
+    <w:lvl w:ilvl="8">
+      <w:start w:val="1"/>
+      <w:numFmt w:val="decimal"/>
+      <w:isLgl/>
+      <w:lvlText w:val="%1.%2.%3.%4.%5.%6.%7.%8.%9."/>
+      <w:lvlJc w:val="left"/>
+      <w:pPr>
+        <w:ind w:left="3228" w:hanging="2160"/>
+      </w:pPr>
+    </w:lvl>
+  </w:abstractNum>
+  <w:abstractNum w:abstractNumId="16" w15:restartNumberingAfterBreak="0">
     <w:nsid w:val="5D067212"/>
     <w:multiLevelType w:val="hybridMultilevel"/>
     <w:tmpl w:val="AD8436AA"/>
@@ -9581,7 +9892,7 @@
       </w:rPr>
     </w:lvl>
   </w:abstractNum>
-  <w:abstractNum w:abstractNumId="12" w15:restartNumberingAfterBreak="0">
+  <w:abstractNum w:abstractNumId="17" w15:restartNumberingAfterBreak="0">
     <w:nsid w:val="5F837244"/>
     <w:multiLevelType w:val="hybridMultilevel"/>
     <w:tmpl w:val="D6BC7AA4"/>
@@ -9694,7 +10005,7 @@
       </w:rPr>
     </w:lvl>
   </w:abstractNum>
-  <w:abstractNum w:abstractNumId="13" w15:restartNumberingAfterBreak="0">
+  <w:abstractNum w:abstractNumId="18" w15:restartNumberingAfterBreak="0">
     <w:nsid w:val="642F335F"/>
     <w:multiLevelType w:val="singleLevel"/>
     <w:tmpl w:val="FB2C8D5C"/>
@@ -9715,7 +10026,7 @@
       </w:rPr>
     </w:lvl>
   </w:abstractNum>
-  <w:abstractNum w:abstractNumId="14" w15:restartNumberingAfterBreak="0">
+  <w:abstractNum w:abstractNumId="19" w15:restartNumberingAfterBreak="0">
     <w:nsid w:val="652332BC"/>
     <w:multiLevelType w:val="hybridMultilevel"/>
     <w:tmpl w:val="BAAAB01C"/>
@@ -9806,7 +10117,7 @@
       </w:pPr>
     </w:lvl>
   </w:abstractNum>
-  <w:abstractNum w:abstractNumId="15" w15:restartNumberingAfterBreak="0">
+  <w:abstractNum w:abstractNumId="20" w15:restartNumberingAfterBreak="0">
     <w:nsid w:val="672B2F06"/>
     <w:multiLevelType w:val="hybridMultilevel"/>
     <w:tmpl w:val="71647A02"/>
@@ -9896,7 +10207,7 @@
       </w:pPr>
     </w:lvl>
   </w:abstractNum>
-  <w:abstractNum w:abstractNumId="16" w15:restartNumberingAfterBreak="0">
+  <w:abstractNum w:abstractNumId="21" w15:restartNumberingAfterBreak="0">
     <w:nsid w:val="74DF5B4B"/>
     <w:multiLevelType w:val="singleLevel"/>
     <w:tmpl w:val="D5603A9E"/>
@@ -9918,58 +10229,148 @@
     </w:lvl>
   </w:abstractNum>
   <w:num w:numId="1">
-    <w:abstractNumId w:val="1"/>
+    <w:abstractNumId w:val="3"/>
   </w:num>
   <w:num w:numId="2">
+    <w:abstractNumId w:val="21"/>
+  </w:num>
+  <w:num w:numId="3">
+    <w:abstractNumId w:val="8"/>
+  </w:num>
+  <w:num w:numId="4">
+    <w:abstractNumId w:val="18"/>
+  </w:num>
+  <w:num w:numId="5">
+    <w:abstractNumId w:val="10"/>
+  </w:num>
+  <w:num w:numId="6">
+    <w:abstractNumId w:val="11"/>
+  </w:num>
+  <w:num w:numId="7">
+    <w:abstractNumId w:val="7"/>
+  </w:num>
+  <w:num w:numId="8">
+    <w:abstractNumId w:val="2"/>
+  </w:num>
+  <w:num w:numId="9">
+    <w:abstractNumId w:val="9"/>
+  </w:num>
+  <w:num w:numId="10">
+    <w:abstractNumId w:val="12"/>
+  </w:num>
+  <w:num w:numId="11">
     <w:abstractNumId w:val="16"/>
   </w:num>
-  <w:num w:numId="3">
-    <w:abstractNumId w:val="4"/>
+  <w:num w:numId="12">
+    <w:abstractNumId w:val="9"/>
   </w:num>
-  <w:num w:numId="4">
+  <w:num w:numId="13">
+    <w:abstractNumId w:val="14"/>
+  </w:num>
+  <w:num w:numId="14">
     <w:abstractNumId w:val="13"/>
   </w:num>
-  <w:num w:numId="5">
+  <w:num w:numId="15">
+    <w:abstractNumId w:val="20"/>
+  </w:num>
+  <w:num w:numId="16">
+    <w:abstractNumId w:val="19"/>
+  </w:num>
+  <w:num w:numId="17">
+    <w:abstractNumId w:val="17"/>
+  </w:num>
+  <w:num w:numId="18">
     <w:abstractNumId w:val="6"/>
   </w:num>
-  <w:num w:numId="6">
-    <w:abstractNumId w:val="7"/>
-  </w:num>
-  <w:num w:numId="7">
-    <w:abstractNumId w:val="3"/>
-  </w:num>
-  <w:num w:numId="8">
-    <w:abstractNumId w:val="0"/>
-  </w:num>
-  <w:num w:numId="9">
-    <w:abstractNumId w:val="5"/>
-  </w:num>
-  <w:num w:numId="10">
-    <w:abstractNumId w:val="8"/>
-  </w:num>
-  <w:num w:numId="11">
-    <w:abstractNumId w:val="11"/>
-  </w:num>
-  <w:num w:numId="12">
-    <w:abstractNumId w:val="5"/>
-  </w:num>
-  <w:num w:numId="13">
-    <w:abstractNumId w:val="10"/>
-  </w:num>
-  <w:num w:numId="14">
-    <w:abstractNumId w:val="9"/>
-  </w:num>
-  <w:num w:numId="15">
+  <w:num w:numId="19">
     <w:abstractNumId w:val="15"/>
   </w:num>
-  <w:num w:numId="16">
-    <w:abstractNumId w:val="14"/>
+  <w:num w:numId="20">
+    <w:abstractNumId w:val="1"/>
+    <w:lvlOverride w:ilvl="0"/>
+    <w:lvlOverride w:ilvl="1">
+      <w:startOverride w:val="1"/>
+    </w:lvlOverride>
+    <w:lvlOverride w:ilvl="2">
+      <w:startOverride w:val="1"/>
+    </w:lvlOverride>
+    <w:lvlOverride w:ilvl="3">
+      <w:startOverride w:val="1"/>
+    </w:lvlOverride>
+    <w:lvlOverride w:ilvl="4">
+      <w:startOverride w:val="1"/>
+    </w:lvlOverride>
+    <w:lvlOverride w:ilvl="5">
+      <w:startOverride w:val="1"/>
+    </w:lvlOverride>
+    <w:lvlOverride w:ilvl="6">
+      <w:startOverride w:val="1"/>
+    </w:lvlOverride>
+    <w:lvlOverride w:ilvl="7">
+      <w:startOverride w:val="1"/>
+    </w:lvlOverride>
+    <w:lvlOverride w:ilvl="8">
+      <w:startOverride w:val="1"/>
+    </w:lvlOverride>
   </w:num>
-  <w:num w:numId="17">
-    <w:abstractNumId w:val="12"/>
+  <w:num w:numId="21">
+    <w:abstractNumId w:val="5"/>
+    <w:lvlOverride w:ilvl="0"/>
+    <w:lvlOverride w:ilvl="1">
+      <w:startOverride w:val="1"/>
+    </w:lvlOverride>
+    <w:lvlOverride w:ilvl="2">
+      <w:startOverride w:val="1"/>
+    </w:lvlOverride>
+    <w:lvlOverride w:ilvl="3">
+      <w:startOverride w:val="1"/>
+    </w:lvlOverride>
+    <w:lvlOverride w:ilvl="4">
+      <w:startOverride w:val="1"/>
+    </w:lvlOverride>
+    <w:lvlOverride w:ilvl="5">
+      <w:startOverride w:val="1"/>
+    </w:lvlOverride>
+    <w:lvlOverride w:ilvl="6">
+      <w:startOverride w:val="1"/>
+    </w:lvlOverride>
+    <w:lvlOverride w:ilvl="7">
+      <w:startOverride w:val="1"/>
+    </w:lvlOverride>
+    <w:lvlOverride w:ilvl="8">
+      <w:startOverride w:val="1"/>
+    </w:lvlOverride>
   </w:num>
-  <w:num w:numId="18">
-    <w:abstractNumId w:val="2"/>
+  <w:num w:numId="22">
+    <w:abstractNumId w:val="0"/>
+    <w:lvlOverride w:ilvl="0"/>
+    <w:lvlOverride w:ilvl="1">
+      <w:startOverride w:val="1"/>
+    </w:lvlOverride>
+    <w:lvlOverride w:ilvl="2">
+      <w:startOverride w:val="1"/>
+    </w:lvlOverride>
+    <w:lvlOverride w:ilvl="3">
+      <w:startOverride w:val="1"/>
+    </w:lvlOverride>
+    <w:lvlOverride w:ilvl="4">
+      <w:startOverride w:val="1"/>
+    </w:lvlOverride>
+    <w:lvlOverride w:ilvl="5">
+      <w:startOverride w:val="1"/>
+    </w:lvlOverride>
+    <w:lvlOverride w:ilvl="6">
+      <w:startOverride w:val="1"/>
+    </w:lvlOverride>
+    <w:lvlOverride w:ilvl="7">
+      <w:startOverride w:val="1"/>
+    </w:lvlOverride>
+    <w:lvlOverride w:ilvl="8">
+      <w:startOverride w:val="1"/>
+    </w:lvlOverride>
+  </w:num>
+  <w:num w:numId="23">
+    <w:abstractNumId w:val="4"/>
   </w:num>
 </w:numbering>
 </file>
@@ -10378,6 +10779,29 @@
       <w:lang w:eastAsia="ru-RU"/>
     </w:rPr>
   </w:style>
+  <w:style w:type="paragraph" w:styleId="2">
+    <w:name w:val="heading 2"/>
+    <w:basedOn w:val="a"/>
+    <w:next w:val="a"/>
+    <w:link w:val="20"/>
+    <w:uiPriority w:val="9"/>
+    <w:semiHidden/>
+    <w:unhideWhenUsed/>
+    <w:qFormat/>
+    <w:rsid w:val="002D0041"/>
+    <w:pPr>
+      <w:keepNext/>
+      <w:keepLines/>
+      <w:spacing w:before="40"/>
+      <w:outlineLvl w:val="1"/>
+    </w:pPr>
+    <w:rPr>
+      <w:rFonts w:asciiTheme="majorHAnsi" w:eastAsiaTheme="majorEastAsia" w:hAnsiTheme="majorHAnsi" w:cstheme="majorBidi"/>
+      <w:color w:val="365F91" w:themeColor="accent1" w:themeShade="BF"/>
+      <w:sz w:val="26"/>
+      <w:szCs w:val="26"/>
+    </w:rPr>
+  </w:style>
   <w:style w:type="paragraph" w:styleId="3">
     <w:name w:val="heading 3"/>
     <w:basedOn w:val="a"/>
@@ -10660,6 +11084,21 @@
     <w:pPr>
       <w:spacing w:before="100" w:beforeAutospacing="1" w:after="100" w:afterAutospacing="1"/>
     </w:pPr>
+  </w:style>
+  <w:style w:type="character" w:customStyle="1" w:styleId="20">
+    <w:name w:val="Заголовок 2 Знак"/>
+    <w:basedOn w:val="a0"/>
+    <w:link w:val="2"/>
+    <w:uiPriority w:val="9"/>
+    <w:semiHidden/>
+    <w:rsid w:val="002D0041"/>
+    <w:rPr>
+      <w:rFonts w:asciiTheme="majorHAnsi" w:eastAsiaTheme="majorEastAsia" w:hAnsiTheme="majorHAnsi" w:cstheme="majorBidi"/>
+      <w:color w:val="365F91" w:themeColor="accent1" w:themeShade="BF"/>
+      <w:sz w:val="26"/>
+      <w:szCs w:val="26"/>
+      <w:lang w:eastAsia="ru-RU"/>
+    </w:rPr>
   </w:style>
 </w:styles>
 </file>

</xml_diff>

<commit_message>
added beggining part 3
</commit_message>
<xml_diff>
--- a/Отчет НИР/Журнал практики преддипломная бакалавры.docx
+++ b/Отчет НИР/Журнал практики преддипломная бакалавры.docx
@@ -172,8 +172,6 @@
       <w:r>
         <w:t>_</w:t>
       </w:r>
-      <w:bookmarkStart w:id="0" w:name="_GoBack"/>
-      <w:bookmarkEnd w:id="0"/>
       <w:r>
         <w:t>_</w:t>
       </w:r>
@@ -2986,7 +2984,7 @@
           <w:sz w:val="26"/>
           <w:szCs w:val="26"/>
         </w:rPr>
-        <w:t>_________________/______________________/  “_</w:t>
+        <w:t>__</w:t>
       </w:r>
       <w:r>
         <w:rPr>
@@ -2994,6 +2992,21 @@
           <w:szCs w:val="26"/>
           <w:u w:val="single"/>
         </w:rPr>
+        <w:t>Урубков В.С.</w:t>
+      </w:r>
+      <w:r>
+        <w:rPr>
+          <w:sz w:val="26"/>
+          <w:szCs w:val="26"/>
+        </w:rPr>
+        <w:t>___/______________________/  “_</w:t>
+      </w:r>
+      <w:r>
+        <w:rPr>
+          <w:sz w:val="26"/>
+          <w:szCs w:val="26"/>
+          <w:u w:val="single"/>
+        </w:rPr>
         <w:t>09</w:t>
       </w:r>
       <w:r>
@@ -3001,7 +3014,7 @@
           <w:sz w:val="26"/>
           <w:szCs w:val="26"/>
         </w:rPr>
-        <w:t>_”_</w:t>
+        <w:t>_</w:t>
       </w:r>
       <w:r>
         <w:rPr>
@@ -3009,7 +3022,32 @@
           <w:szCs w:val="26"/>
           <w:u w:val="single"/>
         </w:rPr>
-        <w:t>февраля</w:t>
+        <w:t>”</w:t>
+      </w:r>
+      <w:r>
+        <w:rPr>
+          <w:sz w:val="26"/>
+          <w:szCs w:val="26"/>
+        </w:rPr>
+        <w:t>_</w:t>
+      </w:r>
+      <w:r>
+        <w:rPr>
+          <w:sz w:val="26"/>
+          <w:szCs w:val="26"/>
+          <w:u w:val="single"/>
+        </w:rPr>
+        <w:t>фе</w:t>
+      </w:r>
+      <w:bookmarkStart w:id="0" w:name="_GoBack"/>
+      <w:bookmarkEnd w:id="0"/>
+      <w:r>
+        <w:rPr>
+          <w:sz w:val="26"/>
+          <w:szCs w:val="26"/>
+          <w:u w:val="single"/>
+        </w:rPr>
+        <w:t>враля</w:t>
       </w:r>
       <w:r>
         <w:rPr>
@@ -8435,7 +8473,7 @@
           <w:rPr>
             <w:noProof/>
           </w:rPr>
-          <w:t>12</w:t>
+          <w:t>6</w:t>
         </w:r>
         <w:r>
           <w:rPr>

</xml_diff>